<commit_message>
Add doc for troubleshooting k8s
</commit_message>
<xml_diff>
--- a/ts-k8s.docx
+++ b/ts-k8s.docx
@@ -16,44 +16,27 @@
           <w:rFonts w:cs="Arial"/>
           <w:szCs w:val="24"/>
         </w:rPr>
-        <w:t>TO-DO: Write new purposes for labs to reflect what we're doing in each</w:t>
-      </w:r>
-    </w:p>
-    <w:p>
-      <w:pPr>
-        <w:pStyle w:val="Heading1"/>
+        <w:t>Troubleshooting Kubernetes</w:t>
+      </w:r>
+    </w:p>
+    <w:p>
+      <w:pPr>
         <w:jc w:val="center"/>
-        <w:rPr>
-          <w:rFonts w:cs="Arial"/>
-          <w:szCs w:val="24"/>
-        </w:rPr>
-      </w:pPr>
-      <w:r>
-        <w:rPr>
-          <w:rFonts w:cs="Arial"/>
-          <w:szCs w:val="24"/>
-        </w:rPr>
-        <w:t>Troubleshooting Kubernetes</w:t>
+      </w:pPr>
+      <w:r>
+        <w:rPr>
+          <w:rFonts w:ascii="Arial" w:hAnsi="Arial" w:cs="Arial"/>
+          <w:color w:val="505050"/>
+          <w:sz w:val="24"/>
+          <w:szCs w:val="24"/>
+          <w:shd w:val="clear" w:color="auto" w:fill="FFFFFF"/>
+        </w:rPr>
+        <w:t>Learning to identify, understand, and fix the most common issues in the cluster</w:t>
       </w:r>
     </w:p>
     <w:p>
       <w:pPr>
         <w:jc w:val="center"/>
-      </w:pPr>
-      <w:r>
-        <w:rPr>
-          <w:rFonts w:ascii="Arial" w:hAnsi="Arial" w:cs="Arial"/>
-          <w:color w:val="505050"/>
-          <w:sz w:val="24"/>
-          <w:szCs w:val="24"/>
-          <w:shd w:val="clear" w:color="auto" w:fill="FFFFFF"/>
-        </w:rPr>
-        <w:t>Learning to identify, understand, and fix the most common issues in the cluster</w:t>
-      </w:r>
-    </w:p>
-    <w:p>
-      <w:pPr>
-        <w:jc w:val="center"/>
         <w:rPr>
           <w:rFonts w:ascii="Arial" w:hAnsi="Arial" w:cs="Arial"/>
           <w:sz w:val="24"/>
@@ -119,15 +102,23 @@
           <w:sz w:val="24"/>
           <w:szCs w:val="24"/>
         </w:rPr>
+        <w:t>2</w:t>
+      </w:r>
+      <w:r>
+        <w:rPr>
+          <w:rFonts w:ascii="Arial" w:hAnsi="Arial" w:cs="Arial"/>
+          <w:sz w:val="24"/>
+          <w:szCs w:val="24"/>
+        </w:rPr>
+        <w:t>.</w:t>
+      </w:r>
+      <w:r>
+        <w:rPr>
+          <w:rFonts w:ascii="Arial" w:hAnsi="Arial" w:cs="Arial"/>
+          <w:sz w:val="24"/>
+          <w:szCs w:val="24"/>
+        </w:rPr>
         <w:t>1</w:t>
-      </w:r>
-      <w:r>
-        <w:rPr>
-          <w:rFonts w:ascii="Arial" w:hAnsi="Arial" w:cs="Arial"/>
-          <w:sz w:val="24"/>
-          <w:szCs w:val="24"/>
-        </w:rPr>
-        <w:t>.0</w:t>
       </w:r>
       <w:r>
         <w:rPr>
@@ -180,7 +171,7 @@
           <w:sz w:val="24"/>
           <w:szCs w:val="24"/>
         </w:rPr>
-        <w:t>5</w:t>
+        <w:t>6</w:t>
       </w:r>
       <w:r>
         <w:rPr>
@@ -196,7 +187,15 @@
           <w:sz w:val="24"/>
           <w:szCs w:val="24"/>
         </w:rPr>
-        <w:t>22</w:t>
+        <w:t>1</w:t>
+      </w:r>
+      <w:r>
+        <w:rPr>
+          <w:rFonts w:ascii="Arial" w:hAnsi="Arial" w:cs="Arial"/>
+          <w:sz w:val="24"/>
+          <w:szCs w:val="24"/>
+        </w:rPr>
+        <w:t>6</w:t>
       </w:r>
       <w:r>
         <w:rPr>
@@ -329,7 +328,16 @@
           <w:sz w:val="24"/>
           <w:szCs w:val="24"/>
         </w:rPr>
-        <w:t xml:space="preserve">Setup </w:t>
+        <w:t>Startup</w:t>
+      </w:r>
+      <w:r>
+        <w:rPr>
+          <w:rFonts w:ascii="Arial" w:hAnsi="Arial" w:cs="Arial"/>
+          <w:b/>
+          <w:sz w:val="24"/>
+          <w:szCs w:val="24"/>
+        </w:rPr>
+        <w:t xml:space="preserve"> </w:t>
       </w:r>
       <w:r>
         <w:rPr>
@@ -790,16 +798,7 @@
           <w:sz w:val="24"/>
           <w:szCs w:val="24"/>
         </w:rPr>
-        <w:t>Nodes</w:t>
-      </w:r>
-      <w:r>
-        <w:rPr>
-          <w:rFonts w:cstheme="minorHAnsi"/>
-          <w:b/>
-          <w:sz w:val="24"/>
-          <w:szCs w:val="24"/>
-        </w:rPr>
-        <w:t xml:space="preserve"> </w:t>
+        <w:t>Pod Startup</w:t>
       </w:r>
     </w:p>
     <w:p>
@@ -828,46 +827,17 @@
           <w:sz w:val="24"/>
           <w:szCs w:val="24"/>
         </w:rPr>
-        <w:t>look at ways to debug issues</w:t>
-      </w:r>
-      <w:r>
-        <w:rPr>
-          <w:rFonts w:cstheme="minorHAnsi"/>
-          <w:b/>
-          <w:sz w:val="24"/>
-          <w:szCs w:val="24"/>
-        </w:rPr>
-        <w:t xml:space="preserve"> when trying to </w:t>
-      </w:r>
-      <w:r>
-        <w:rPr>
-          <w:rFonts w:cstheme="minorHAnsi"/>
-          <w:b/>
-          <w:sz w:val="24"/>
-          <w:szCs w:val="24"/>
-        </w:rPr>
-        <w:t>get pods scheduled on nodes (getting past Pending status)</w:t>
-      </w:r>
-      <w:r>
-        <w:rPr>
-          <w:rFonts w:cstheme="minorHAnsi"/>
-          <w:b/>
-          <w:sz w:val="24"/>
-          <w:szCs w:val="24"/>
-        </w:rPr>
-        <w:t>.</w:t>
-      </w:r>
-    </w:p>
-    <w:p>
-      <w:pPr>
-        <w:pStyle w:val="ListParagraph"/>
-        <w:rPr>
-          <w:rFonts w:cstheme="minorHAnsi"/>
-          <w:b/>
-          <w:sz w:val="24"/>
-          <w:szCs w:val="24"/>
-        </w:rPr>
-      </w:pPr>
+        <w:t xml:space="preserve">look at ways to </w:t>
+      </w:r>
+      <w:r>
+        <w:rPr>
+          <w:rFonts w:cstheme="minorHAnsi"/>
+          <w:b/>
+          <w:sz w:val="24"/>
+          <w:szCs w:val="24"/>
+        </w:rPr>
+        <w:t>identify and remediate issues with system resources when trying to get pods scheduled on nodes.</w:t>
+      </w:r>
       <w:r>
         <w:rPr>
           <w:rFonts w:cstheme="minorHAnsi"/>
@@ -911,9 +881,8 @@
           <w:sz w:val="24"/>
           <w:szCs w:val="24"/>
         </w:rPr>
-        <w:t>roar-</w:t>
-      </w:r>
-      <w:proofErr w:type="spellStart"/>
+        <w:t>roar-ts</w:t>
+      </w:r>
       <w:r>
         <w:rPr>
           <w:rFonts w:cstheme="minorHAnsi"/>
@@ -924,21 +893,8 @@
           <w:sz w:val="24"/>
           <w:szCs w:val="24"/>
         </w:rPr>
-        <w:t>t</w:t>
-      </w:r>
-      <w:r>
-        <w:rPr>
-          <w:rFonts w:cstheme="minorHAnsi"/>
-          <w:b/>
-          <w:bCs/>
-          <w:i/>
-          <w:iCs/>
-          <w:sz w:val="24"/>
-          <w:szCs w:val="24"/>
-        </w:rPr>
-        <w:t>s</w:t>
-      </w:r>
-      <w:proofErr w:type="spellEnd"/>
+        <w:t>1</w:t>
+      </w:r>
       <w:r>
         <w:rPr>
           <w:rFonts w:cstheme="minorHAnsi"/>
@@ -1031,6 +987,8 @@
         <w:ind w:left="630"/>
         <w:rPr>
           <w:rFonts w:ascii="Consolas" w:eastAsia="Times New Roman" w:hAnsi="Consolas" w:cs="Consolas"/>
+          <w:b/>
+          <w:bCs/>
           <w:sz w:val="28"/>
           <w:szCs w:val="28"/>
         </w:rPr>
@@ -1054,6 +1012,8 @@
       <w:r>
         <w:rPr>
           <w:rFonts w:ascii="Arial" w:eastAsia="Times New Roman" w:hAnsi="Arial" w:cs="Arial"/>
+          <w:b/>
+          <w:bCs/>
           <w:sz w:val="24"/>
           <w:szCs w:val="24"/>
         </w:rPr>
@@ -1062,22 +1022,18 @@
       <w:r>
         <w:rPr>
           <w:rFonts w:ascii="Consolas" w:eastAsia="Times New Roman" w:hAnsi="Consolas" w:cs="Consolas"/>
-          <w:sz w:val="28"/>
-          <w:szCs w:val="28"/>
-        </w:rPr>
-        <w:t>$ cd roar-</w:t>
+          <w:b/>
+          <w:bCs/>
+          <w:sz w:val="28"/>
+          <w:szCs w:val="28"/>
+        </w:rPr>
+        <w:t>$ cd roar-ts</w:t>
       </w:r>
       <w:r>
         <w:rPr>
           <w:rFonts w:ascii="Consolas" w:eastAsia="Times New Roman" w:hAnsi="Consolas" w:cs="Consolas"/>
-          <w:sz w:val="28"/>
-          <w:szCs w:val="28"/>
-        </w:rPr>
-        <w:t>ts</w:t>
-      </w:r>
-      <w:r>
-        <w:rPr>
-          <w:rFonts w:ascii="Consolas" w:eastAsia="Times New Roman" w:hAnsi="Consolas" w:cs="Consolas"/>
+          <w:b/>
+          <w:bCs/>
           <w:sz w:val="28"/>
           <w:szCs w:val="28"/>
         </w:rPr>
@@ -1091,6 +1047,8 @@
         <w:ind w:left="630"/>
         <w:rPr>
           <w:rFonts w:ascii="Consolas" w:eastAsia="Times New Roman" w:hAnsi="Consolas" w:cs="Consolas"/>
+          <w:b/>
+          <w:bCs/>
           <w:sz w:val="28"/>
           <w:szCs w:val="28"/>
         </w:rPr>
@@ -1098,6 +1056,8 @@
       <w:r>
         <w:rPr>
           <w:rFonts w:ascii="Consolas" w:eastAsia="Times New Roman" w:hAnsi="Consolas" w:cs="Consolas"/>
+          <w:b/>
+          <w:bCs/>
           <w:sz w:val="28"/>
           <w:szCs w:val="28"/>
         </w:rPr>
@@ -1106,6 +1066,8 @@
       <w:r>
         <w:rPr>
           <w:rFonts w:ascii="Consolas" w:eastAsia="Times New Roman" w:hAnsi="Consolas" w:cs="Consolas"/>
+          <w:b/>
+          <w:bCs/>
           <w:sz w:val="28"/>
           <w:szCs w:val="28"/>
         </w:rPr>
@@ -1156,7 +1118,25 @@
           <w:sz w:val="24"/>
           <w:szCs w:val="24"/>
         </w:rPr>
-        <w:t>reate a namespace named “probes” to hold the deployment</w:t>
+        <w:t>reate a namespace named “</w:t>
+      </w:r>
+      <w:proofErr w:type="spellStart"/>
+      <w:r>
+        <w:rPr>
+          <w:rFonts w:eastAsia="Times New Roman" w:cstheme="minorHAnsi"/>
+          <w:sz w:val="24"/>
+          <w:szCs w:val="24"/>
+        </w:rPr>
+        <w:t>ts</w:t>
+      </w:r>
+      <w:proofErr w:type="spellEnd"/>
+      <w:r>
+        <w:rPr>
+          <w:rFonts w:eastAsia="Times New Roman" w:cstheme="minorHAnsi"/>
+          <w:sz w:val="24"/>
+          <w:szCs w:val="24"/>
+        </w:rPr>
+        <w:t>” to hold the deployment</w:t>
       </w:r>
       <w:r>
         <w:rPr>
@@ -1181,6 +1161,8 @@
         <w:ind w:left="1440"/>
         <w:rPr>
           <w:rFonts w:ascii="Consolas" w:eastAsia="Times New Roman" w:hAnsi="Consolas" w:cs="Consolas"/>
+          <w:b/>
+          <w:bCs/>
           <w:sz w:val="28"/>
           <w:szCs w:val="28"/>
         </w:rPr>
@@ -1188,6 +1170,8 @@
       <w:r>
         <w:rPr>
           <w:rFonts w:ascii="Consolas" w:eastAsia="Times New Roman" w:hAnsi="Consolas" w:cs="Consolas"/>
+          <w:b/>
+          <w:bCs/>
           <w:sz w:val="28"/>
           <w:szCs w:val="28"/>
         </w:rPr>
@@ -1197,6 +1181,8 @@
       <w:r>
         <w:rPr>
           <w:rFonts w:ascii="Consolas" w:eastAsia="Times New Roman" w:hAnsi="Consolas" w:cs="Consolas"/>
+          <w:b/>
+          <w:bCs/>
           <w:sz w:val="28"/>
           <w:szCs w:val="28"/>
         </w:rPr>
@@ -1247,6 +1233,8 @@
         <w:ind w:left="630"/>
         <w:rPr>
           <w:rFonts w:ascii="Consolas" w:eastAsia="Times New Roman" w:hAnsi="Consolas" w:cs="Consolas"/>
+          <w:b/>
+          <w:bCs/>
           <w:sz w:val="28"/>
           <w:szCs w:val="28"/>
         </w:rPr>
@@ -1254,6 +1242,8 @@
       <w:r>
         <w:rPr>
           <w:rFonts w:ascii="Consolas" w:eastAsia="Times New Roman" w:hAnsi="Consolas" w:cs="Consolas"/>
+          <w:b/>
+          <w:bCs/>
           <w:sz w:val="28"/>
           <w:szCs w:val="28"/>
         </w:rPr>
@@ -1263,6 +1253,8 @@
       <w:r>
         <w:rPr>
           <w:rFonts w:ascii="Consolas" w:eastAsia="Times New Roman" w:hAnsi="Consolas" w:cs="Consolas"/>
+          <w:b/>
+          <w:bCs/>
           <w:sz w:val="28"/>
           <w:szCs w:val="28"/>
         </w:rPr>
@@ -1352,18 +1344,7 @@
           <w:sz w:val="28"/>
           <w:szCs w:val="28"/>
         </w:rPr>
-        <w:lastRenderedPageBreak/>
-        <w:t xml:space="preserve">$ helm install </w:t>
-      </w:r>
-      <w:r>
-        <w:rPr>
-          <w:rFonts w:ascii="Consolas" w:eastAsia="Times New Roman" w:hAnsi="Consolas" w:cs="Consolas"/>
-          <w:b/>
-          <w:bCs/>
-          <w:sz w:val="28"/>
-          <w:szCs w:val="28"/>
-        </w:rPr>
-        <w:t xml:space="preserve">-n </w:t>
+        <w:t xml:space="preserve">$ helm install -n </w:t>
       </w:r>
       <w:proofErr w:type="spellStart"/>
       <w:r>
@@ -1431,6 +1412,7 @@
           <w:sz w:val="24"/>
           <w:szCs w:val="24"/>
         </w:rPr>
+        <w:lastRenderedPageBreak/>
         <w:t xml:space="preserve">Now let's see how things are progressing.  Take a look at the overall status of the pods. </w:t>
       </w:r>
     </w:p>
@@ -1692,24 +1674,6 @@
         <w:t xml:space="preserve"> (starting with "</w:t>
       </w:r>
       <w:proofErr w:type="spellStart"/>
-      <w:proofErr w:type="gramStart"/>
-      <w:r>
-        <w:rPr>
-          <w:sz w:val="24"/>
-          <w:szCs w:val="24"/>
-        </w:rPr>
-        <w:t>replicaset.apps</w:t>
-      </w:r>
-      <w:proofErr w:type="spellEnd"/>
-      <w:proofErr w:type="gramEnd"/>
-      <w:r>
-        <w:rPr>
-          <w:sz w:val="24"/>
-          <w:szCs w:val="24"/>
-        </w:rPr>
-        <w:t>/</w:t>
-      </w:r>
-      <w:proofErr w:type="spellStart"/>
       <w:r>
         <w:rPr>
           <w:sz w:val="24"/>
@@ -2049,6 +2013,13 @@
         </w:rPr>
         <w:t>pod and do a describe on it to see more information.</w:t>
       </w:r>
+      <w:r>
+        <w:rPr>
+          <w:sz w:val="24"/>
+          <w:szCs w:val="24"/>
+        </w:rPr>
+        <w:t xml:space="preserve">  (You can simply highlight, copy, and paste the name from the list into the command line.)</w:t>
+      </w:r>
     </w:p>
     <w:p>
       <w:pPr>
@@ -2062,6 +2033,7 @@
       <w:r>
         <w:rPr>
           <w:rFonts w:ascii="Consolas" w:hAnsi="Consolas"/>
+          <w:noProof/>
           <w:sz w:val="24"/>
           <w:szCs w:val="24"/>
         </w:rPr>
@@ -2182,6 +2154,34 @@
     <w:p>
       <w:pPr>
         <w:pStyle w:val="ListParagraph"/>
+        <w:spacing w:after="0" w:line="240" w:lineRule="auto"/>
+        <w:ind w:firstLine="720"/>
+        <w:rPr>
+          <w:rFonts w:ascii="Consolas" w:hAnsi="Consolas"/>
+          <w:b/>
+          <w:bCs/>
+          <w:sz w:val="28"/>
+          <w:szCs w:val="28"/>
+        </w:rPr>
+      </w:pPr>
+    </w:p>
+    <w:p>
+      <w:pPr>
+        <w:pStyle w:val="ListParagraph"/>
+        <w:spacing w:after="0" w:line="240" w:lineRule="auto"/>
+        <w:ind w:firstLine="720"/>
+        <w:rPr>
+          <w:rFonts w:ascii="Consolas" w:hAnsi="Consolas"/>
+          <w:b/>
+          <w:bCs/>
+          <w:sz w:val="28"/>
+          <w:szCs w:val="28"/>
+        </w:rPr>
+      </w:pPr>
+    </w:p>
+    <w:p>
+      <w:pPr>
+        <w:pStyle w:val="ListParagraph"/>
         <w:numPr>
           <w:ilvl w:val="0"/>
           <w:numId w:val="1"/>
@@ -2279,8 +2279,9 @@
           <w:sz w:val="28"/>
           <w:szCs w:val="28"/>
         </w:rPr>
-        <w:t xml:space="preserve">$ k </w:t>
-      </w:r>
+        <w:t>$ k get pod &lt;</w:t>
+      </w:r>
+      <w:proofErr w:type="spellStart"/>
       <w:r>
         <w:rPr>
           <w:rFonts w:ascii="Consolas" w:hAnsi="Consolas"/>
@@ -2289,8 +2290,9 @@
           <w:sz w:val="28"/>
           <w:szCs w:val="28"/>
         </w:rPr>
-        <w:t>get</w:t>
-      </w:r>
+        <w:t>mysql</w:t>
+      </w:r>
+      <w:proofErr w:type="spellEnd"/>
       <w:r>
         <w:rPr>
           <w:rFonts w:ascii="Consolas" w:hAnsi="Consolas"/>
@@ -2299,7 +2301,7 @@
           <w:sz w:val="28"/>
           <w:szCs w:val="28"/>
         </w:rPr>
-        <w:t xml:space="preserve"> pod &lt;</w:t>
+        <w:t xml:space="preserve"> pod name&gt; -o </w:t>
       </w:r>
       <w:proofErr w:type="spellStart"/>
       <w:r>
@@ -2310,7 +2312,7 @@
           <w:sz w:val="28"/>
           <w:szCs w:val="28"/>
         </w:rPr>
-        <w:t>mysql</w:t>
+        <w:t>yaml</w:t>
       </w:r>
       <w:proofErr w:type="spellEnd"/>
       <w:r>
@@ -2321,49 +2323,7 @@
           <w:sz w:val="28"/>
           <w:szCs w:val="28"/>
         </w:rPr>
-        <w:t xml:space="preserve"> pod name&gt; </w:t>
-      </w:r>
-      <w:r>
-        <w:rPr>
-          <w:rFonts w:ascii="Consolas" w:hAnsi="Consolas"/>
-          <w:b/>
-          <w:bCs/>
-          <w:sz w:val="28"/>
-          <w:szCs w:val="28"/>
-        </w:rPr>
-        <w:t xml:space="preserve">-o </w:t>
-      </w:r>
-      <w:proofErr w:type="spellStart"/>
-      <w:r>
-        <w:rPr>
-          <w:rFonts w:ascii="Consolas" w:hAnsi="Consolas"/>
-          <w:b/>
-          <w:bCs/>
-          <w:sz w:val="28"/>
-          <w:szCs w:val="28"/>
-        </w:rPr>
-        <w:t>yaml</w:t>
-      </w:r>
-      <w:proofErr w:type="spellEnd"/>
-      <w:r>
-        <w:rPr>
-          <w:rFonts w:ascii="Consolas" w:hAnsi="Consolas"/>
-          <w:b/>
-          <w:bCs/>
-          <w:sz w:val="28"/>
-          <w:szCs w:val="28"/>
-        </w:rPr>
-        <w:t xml:space="preserve"> | grep limits -A6</w:t>
-      </w:r>
-      <w:r>
-        <w:rPr>
-          <w:rFonts w:ascii="Consolas" w:hAnsi="Consolas"/>
-          <w:b/>
-          <w:bCs/>
-          <w:sz w:val="28"/>
-          <w:szCs w:val="28"/>
-        </w:rPr>
-        <w:t xml:space="preserve"> </w:t>
+        <w:t xml:space="preserve"> | grep limits -A6 </w:t>
       </w:r>
     </w:p>
     <w:p>
@@ -2446,15 +2406,31 @@
           <w:sz w:val="24"/>
           <w:szCs w:val="24"/>
         </w:rPr>
-        <w:t xml:space="preserve">Translating the 9991364Ki to Gi is roughly 10Gi. Our </w:t>
-      </w:r>
-      <w:proofErr w:type="spellStart"/>
+        <w:t>Translating the 999</w:t>
+      </w:r>
       <w:r>
         <w:rPr>
           <w:rFonts w:eastAsia="Times New Roman" w:cstheme="minorHAnsi"/>
           <w:sz w:val="24"/>
           <w:szCs w:val="24"/>
         </w:rPr>
+        <w:t>2068</w:t>
+      </w:r>
+      <w:r>
+        <w:rPr>
+          <w:rFonts w:eastAsia="Times New Roman" w:cstheme="minorHAnsi"/>
+          <w:sz w:val="24"/>
+          <w:szCs w:val="24"/>
+        </w:rPr>
+        <w:t xml:space="preserve">Ki to Gi is roughly 10Gi. Our </w:t>
+      </w:r>
+      <w:proofErr w:type="spellStart"/>
+      <w:r>
+        <w:rPr>
+          <w:rFonts w:eastAsia="Times New Roman" w:cstheme="minorHAnsi"/>
+          <w:sz w:val="24"/>
+          <w:szCs w:val="24"/>
+        </w:rPr>
         <w:t>mysql</w:t>
       </w:r>
       <w:proofErr w:type="spellEnd"/>
@@ -2556,7 +2532,23 @@
           <w:sz w:val="24"/>
           <w:szCs w:val="24"/>
         </w:rPr>
-        <w:t xml:space="preserve"> edit command to edit the objects in place.</w:t>
+        <w:t xml:space="preserve"> edit command to edit the </w:t>
+      </w:r>
+      <w:r>
+        <w:rPr>
+          <w:rFonts w:eastAsia="Times New Roman" w:cstheme="minorHAnsi"/>
+          <w:sz w:val="24"/>
+          <w:szCs w:val="24"/>
+        </w:rPr>
+        <w:t xml:space="preserve">deployment </w:t>
+      </w:r>
+      <w:r>
+        <w:rPr>
+          <w:rFonts w:eastAsia="Times New Roman" w:cstheme="minorHAnsi"/>
+          <w:sz w:val="24"/>
+          <w:szCs w:val="24"/>
+        </w:rPr>
+        <w:t>in place.</w:t>
       </w:r>
     </w:p>
     <w:p>
@@ -2661,8 +2653,9 @@
           <w:sz w:val="28"/>
           <w:szCs w:val="28"/>
         </w:rPr>
-        <w:t>pod</w:t>
-      </w:r>
+        <w:t>deploy/</w:t>
+      </w:r>
+      <w:proofErr w:type="spellStart"/>
       <w:r>
         <w:rPr>
           <w:rFonts w:ascii="Consolas" w:hAnsi="Consolas"/>
@@ -2671,40 +2664,9 @@
           <w:sz w:val="28"/>
           <w:szCs w:val="28"/>
         </w:rPr>
-        <w:t>/</w:t>
-      </w:r>
-      <w:r>
-        <w:rPr>
-          <w:rFonts w:ascii="Consolas" w:hAnsi="Consolas"/>
-          <w:b/>
-          <w:bCs/>
-          <w:sz w:val="28"/>
-          <w:szCs w:val="28"/>
-        </w:rPr>
-        <w:t>&lt;</w:t>
-      </w:r>
-      <w:proofErr w:type="spellStart"/>
-      <w:r>
-        <w:rPr>
-          <w:rFonts w:ascii="Consolas" w:hAnsi="Consolas"/>
-          <w:b/>
-          <w:bCs/>
-          <w:sz w:val="28"/>
-          <w:szCs w:val="28"/>
-        </w:rPr>
         <w:t>mysql</w:t>
       </w:r>
       <w:proofErr w:type="spellEnd"/>
-      <w:r>
-        <w:rPr>
-          <w:rFonts w:ascii="Consolas" w:hAnsi="Consolas"/>
-          <w:b/>
-          <w:bCs/>
-          <w:sz w:val="28"/>
-          <w:szCs w:val="28"/>
-        </w:rPr>
-        <w:t>-pod-name&gt;</w:t>
-      </w:r>
     </w:p>
     <w:p>
       <w:pPr>
@@ -2787,6 +2749,7 @@
           <w:rFonts w:ascii="Consolas" w:hAnsi="Consolas"/>
           <w:b/>
           <w:bCs/>
+          <w:noProof/>
           <w:sz w:val="28"/>
           <w:szCs w:val="28"/>
         </w:rPr>
@@ -2939,7 +2902,6 @@
           <w:sz w:val="28"/>
           <w:szCs w:val="28"/>
         </w:rPr>
-        <w:lastRenderedPageBreak/>
         <w:t xml:space="preserve">$ </w:t>
       </w:r>
       <w:r>
@@ -2987,8 +2949,9 @@
           <w:sz w:val="28"/>
           <w:szCs w:val="28"/>
         </w:rPr>
-        <w:t>(optional)</w:t>
-      </w:r>
+        <w:t xml:space="preserve">(optional)$ k delete </w:t>
+      </w:r>
+      <w:proofErr w:type="spellStart"/>
       <w:r>
         <w:rPr>
           <w:rFonts w:ascii="Consolas" w:hAnsi="Consolas"/>
@@ -2997,8 +2960,9 @@
           <w:sz w:val="28"/>
           <w:szCs w:val="28"/>
         </w:rPr>
-        <w:t xml:space="preserve">$ k </w:t>
-      </w:r>
+        <w:t>rs</w:t>
+      </w:r>
+      <w:proofErr w:type="spellEnd"/>
       <w:r>
         <w:rPr>
           <w:rFonts w:ascii="Consolas" w:hAnsi="Consolas"/>
@@ -3007,7 +2971,7 @@
           <w:sz w:val="28"/>
           <w:szCs w:val="28"/>
         </w:rPr>
-        <w:t xml:space="preserve">delete </w:t>
+        <w:t xml:space="preserve">/&lt;name of older </w:t>
       </w:r>
       <w:proofErr w:type="spellStart"/>
       <w:r>
@@ -3018,6 +2982,28 @@
           <w:sz w:val="28"/>
           <w:szCs w:val="28"/>
         </w:rPr>
+        <w:t>mysql</w:t>
+      </w:r>
+      <w:proofErr w:type="spellEnd"/>
+      <w:r>
+        <w:rPr>
+          <w:rFonts w:ascii="Consolas" w:hAnsi="Consolas"/>
+          <w:b/>
+          <w:bCs/>
+          <w:sz w:val="28"/>
+          <w:szCs w:val="28"/>
+        </w:rPr>
+        <w:t xml:space="preserve"> </w:t>
+      </w:r>
+      <w:proofErr w:type="spellStart"/>
+      <w:r>
+        <w:rPr>
+          <w:rFonts w:ascii="Consolas" w:hAnsi="Consolas"/>
+          <w:b/>
+          <w:bCs/>
+          <w:sz w:val="28"/>
+          <w:szCs w:val="28"/>
+        </w:rPr>
         <w:t>rs</w:t>
       </w:r>
       <w:proofErr w:type="spellEnd"/>
@@ -3029,174 +3015,110 @@
           <w:sz w:val="28"/>
           <w:szCs w:val="28"/>
         </w:rPr>
-        <w:t xml:space="preserve">/&lt;name of older </w:t>
-      </w:r>
-      <w:proofErr w:type="spellStart"/>
-      <w:r>
-        <w:rPr>
-          <w:rFonts w:ascii="Consolas" w:hAnsi="Consolas"/>
-          <w:b/>
-          <w:bCs/>
-          <w:sz w:val="28"/>
-          <w:szCs w:val="28"/>
-        </w:rPr>
-        <w:t>mysql</w:t>
-      </w:r>
-      <w:proofErr w:type="spellEnd"/>
-      <w:r>
-        <w:rPr>
-          <w:rFonts w:ascii="Consolas" w:hAnsi="Consolas"/>
-          <w:b/>
-          <w:bCs/>
-          <w:sz w:val="28"/>
-          <w:szCs w:val="28"/>
+        <w:t>&gt;</w:t>
+      </w:r>
+    </w:p>
+    <w:p>
+      <w:pPr>
+        <w:rPr>
+          <w:rFonts w:ascii="Consolas" w:hAnsi="Consolas" w:cs="Consolas"/>
+          <w:b/>
+          <w:sz w:val="24"/>
+          <w:szCs w:val="24"/>
+        </w:rPr>
+      </w:pPr>
+    </w:p>
+    <w:p>
+      <w:pPr>
+        <w:rPr>
+          <w:rFonts w:cstheme="minorHAnsi"/>
+          <w:b/>
+          <w:sz w:val="24"/>
+          <w:szCs w:val="24"/>
+        </w:rPr>
+      </w:pPr>
+      <w:r>
+        <w:rPr>
+          <w:rFonts w:cstheme="minorHAnsi"/>
+          <w:b/>
+          <w:sz w:val="24"/>
+          <w:szCs w:val="24"/>
+        </w:rPr>
+        <w:t xml:space="preserve">Lab </w:t>
+      </w:r>
+      <w:r>
+        <w:rPr>
+          <w:rFonts w:cstheme="minorHAnsi"/>
+          <w:b/>
+          <w:sz w:val="24"/>
+          <w:szCs w:val="24"/>
+        </w:rPr>
+        <w:t>2</w:t>
+      </w:r>
+      <w:r>
+        <w:rPr>
+          <w:rFonts w:cstheme="minorHAnsi"/>
+          <w:b/>
+          <w:sz w:val="24"/>
+          <w:szCs w:val="24"/>
+        </w:rPr>
+        <w:t xml:space="preserve">- </w:t>
+      </w:r>
+      <w:r>
+        <w:rPr>
+          <w:rFonts w:cstheme="minorHAnsi"/>
+          <w:b/>
+          <w:sz w:val="24"/>
+          <w:szCs w:val="24"/>
+        </w:rPr>
+        <w:t>Understanding issues with node selection and extended Pod debugging</w:t>
+      </w:r>
+    </w:p>
+    <w:p>
+      <w:pPr>
+        <w:ind w:left="360"/>
+        <w:rPr>
+          <w:rFonts w:cstheme="minorHAnsi"/>
+          <w:b/>
+          <w:sz w:val="24"/>
+          <w:szCs w:val="24"/>
+        </w:rPr>
+      </w:pPr>
+      <w:r>
+        <w:rPr>
+          <w:rFonts w:cstheme="minorHAnsi"/>
+          <w:b/>
+          <w:sz w:val="24"/>
+          <w:szCs w:val="24"/>
+        </w:rPr>
+        <w:t xml:space="preserve">Purpose:  In this lab, we’ll </w:t>
+      </w:r>
+      <w:r>
+        <w:rPr>
+          <w:rFonts w:cstheme="minorHAnsi"/>
+          <w:b/>
+          <w:sz w:val="24"/>
+          <w:szCs w:val="24"/>
+        </w:rPr>
+        <w:t xml:space="preserve">look at ways to </w:t>
+      </w:r>
+      <w:r>
+        <w:rPr>
+          <w:rFonts w:cstheme="minorHAnsi"/>
+          <w:b/>
+          <w:sz w:val="24"/>
+          <w:szCs w:val="24"/>
+        </w:rPr>
+        <w:t>identify and remediate issues with getting scheduled on particular nodes and debug and fix why a pod won't start up.</w:t>
+      </w:r>
+      <w:r>
+        <w:rPr>
+          <w:rFonts w:cstheme="minorHAnsi"/>
+          <w:b/>
+          <w:sz w:val="24"/>
+          <w:szCs w:val="24"/>
         </w:rPr>
         <w:t xml:space="preserve"> </w:t>
-      </w:r>
-      <w:proofErr w:type="spellStart"/>
-      <w:r>
-        <w:rPr>
-          <w:rFonts w:ascii="Consolas" w:hAnsi="Consolas"/>
-          <w:b/>
-          <w:bCs/>
-          <w:sz w:val="28"/>
-          <w:szCs w:val="28"/>
-        </w:rPr>
-        <w:t>rs</w:t>
-      </w:r>
-      <w:proofErr w:type="spellEnd"/>
-      <w:r>
-        <w:rPr>
-          <w:rFonts w:ascii="Consolas" w:hAnsi="Consolas"/>
-          <w:b/>
-          <w:bCs/>
-          <w:sz w:val="28"/>
-          <w:szCs w:val="28"/>
-        </w:rPr>
-        <w:t>&gt;</w:t>
-      </w:r>
-    </w:p>
-    <w:p>
-      <w:pPr>
-        <w:rPr>
-          <w:rFonts w:ascii="Consolas" w:hAnsi="Consolas" w:cs="Consolas"/>
-          <w:b/>
-          <w:sz w:val="24"/>
-          <w:szCs w:val="24"/>
-        </w:rPr>
-      </w:pPr>
-    </w:p>
-    <w:p>
-      <w:pPr>
-        <w:rPr>
-          <w:rFonts w:cstheme="minorHAnsi"/>
-          <w:b/>
-          <w:sz w:val="24"/>
-          <w:szCs w:val="24"/>
-        </w:rPr>
-      </w:pPr>
-      <w:r>
-        <w:rPr>
-          <w:rFonts w:cstheme="minorHAnsi"/>
-          <w:b/>
-          <w:sz w:val="24"/>
-          <w:szCs w:val="24"/>
-        </w:rPr>
-        <w:t xml:space="preserve">Lab </w:t>
-      </w:r>
-      <w:r>
-        <w:rPr>
-          <w:rFonts w:cstheme="minorHAnsi"/>
-          <w:b/>
-          <w:sz w:val="24"/>
-          <w:szCs w:val="24"/>
-        </w:rPr>
-        <w:t>2</w:t>
-      </w:r>
-      <w:r>
-        <w:rPr>
-          <w:rFonts w:cstheme="minorHAnsi"/>
-          <w:b/>
-          <w:sz w:val="24"/>
-          <w:szCs w:val="24"/>
-        </w:rPr>
-        <w:t xml:space="preserve">- </w:t>
-      </w:r>
-      <w:r>
-        <w:rPr>
-          <w:rFonts w:cstheme="minorHAnsi"/>
-          <w:b/>
-          <w:sz w:val="24"/>
-          <w:szCs w:val="24"/>
-        </w:rPr>
-        <w:t xml:space="preserve">Pods </w:t>
-      </w:r>
-      <w:r>
-        <w:rPr>
-          <w:rFonts w:cstheme="minorHAnsi"/>
-          <w:b/>
-          <w:sz w:val="24"/>
-          <w:szCs w:val="24"/>
-        </w:rPr>
-        <w:t>&amp; Containers</w:t>
-      </w:r>
-    </w:p>
-    <w:p>
-      <w:pPr>
-        <w:ind w:left="360"/>
-        <w:rPr>
-          <w:rFonts w:cstheme="minorHAnsi"/>
-          <w:b/>
-          <w:sz w:val="24"/>
-          <w:szCs w:val="24"/>
-        </w:rPr>
-      </w:pPr>
-      <w:r>
-        <w:rPr>
-          <w:rFonts w:cstheme="minorHAnsi"/>
-          <w:b/>
-          <w:sz w:val="24"/>
-          <w:szCs w:val="24"/>
-        </w:rPr>
-        <w:t xml:space="preserve">Purpose:  In this lab, we’ll </w:t>
-      </w:r>
-      <w:r>
-        <w:rPr>
-          <w:rFonts w:cstheme="minorHAnsi"/>
-          <w:b/>
-          <w:sz w:val="24"/>
-          <w:szCs w:val="24"/>
-        </w:rPr>
-        <w:t>look at ways to debug issues</w:t>
-      </w:r>
-      <w:r>
-        <w:rPr>
-          <w:rFonts w:cstheme="minorHAnsi"/>
-          <w:b/>
-          <w:sz w:val="24"/>
-          <w:szCs w:val="24"/>
-        </w:rPr>
-        <w:t xml:space="preserve"> when trying to start pods.</w:t>
-      </w:r>
-    </w:p>
-    <w:p>
-      <w:pPr>
-        <w:pStyle w:val="ListParagraph"/>
-        <w:rPr>
-          <w:rFonts w:cstheme="minorHAnsi"/>
-          <w:b/>
-          <w:sz w:val="24"/>
-          <w:szCs w:val="24"/>
-        </w:rPr>
-      </w:pPr>
-      <w:r>
-        <w:rPr>
-          <w:rFonts w:cstheme="minorHAnsi"/>
-          <w:b/>
-          <w:sz w:val="24"/>
-          <w:szCs w:val="24"/>
-        </w:rPr>
-        <w:t xml:space="preserve">       </w:t>
       </w:r>
     </w:p>
     <w:p>
@@ -3275,6 +3197,7 @@
       <w:r>
         <w:rPr>
           <w:rFonts w:ascii="Arial" w:hAnsi="Arial" w:cstheme="minorHAnsi"/>
+          <w:noProof/>
           <w:sz w:val="24"/>
           <w:szCs w:val="24"/>
         </w:rPr>
@@ -3481,7 +3404,7 @@
           <w:sz w:val="24"/>
           <w:szCs w:val="24"/>
         </w:rPr>
-        <w:t xml:space="preserve">  7m58s  default-scheduler  0/1 nodes are available: 1 node(s) didn't match Pod's node affinity/selector.</w:t>
+        <w:t xml:space="preserve">  7m58s  default-scheduler  0/1 nodes are available: 1 node(s) didn't match Pod's node affinity/selector."</w:t>
       </w:r>
       <w:r>
         <w:rPr>
@@ -3491,16 +3414,6 @@
           <w:sz w:val="24"/>
           <w:szCs w:val="24"/>
         </w:rPr>
-        <w:t>"</w:t>
-      </w:r>
-      <w:r>
-        <w:rPr>
-          <w:rFonts w:ascii="Arial" w:hAnsi="Arial" w:cs="Arial"/>
-          <w:i/>
-          <w:iCs/>
-          <w:sz w:val="24"/>
-          <w:szCs w:val="24"/>
-        </w:rPr>
         <w:t xml:space="preserve">  </w:t>
       </w:r>
       <w:r>
@@ -3543,27 +3456,7 @@
           <w:sz w:val="24"/>
           <w:szCs w:val="24"/>
         </w:rPr>
-        <w:t xml:space="preserve">     </w:t>
-      </w:r>
-      <w:r>
-        <w:rPr>
-          <w:rFonts w:ascii="Consolas" w:eastAsia="Times New Roman" w:hAnsi="Consolas" w:cs="Consolas"/>
-          <w:b/>
-          <w:bCs/>
-          <w:sz w:val="24"/>
-          <w:szCs w:val="24"/>
-        </w:rPr>
-        <w:t>$ k describe pod &lt;roar-web pod name&gt;</w:t>
-      </w:r>
-      <w:r>
-        <w:rPr>
-          <w:rFonts w:ascii="Consolas" w:eastAsia="Times New Roman" w:hAnsi="Consolas" w:cs="Consolas"/>
-          <w:b/>
-          <w:bCs/>
-          <w:sz w:val="24"/>
-          <w:szCs w:val="24"/>
-        </w:rPr>
-        <w:t xml:space="preserve"> | grep Selector</w:t>
+        <w:t xml:space="preserve">     $ k describe pod &lt;roar-web pod name&gt; | grep Selector</w:t>
       </w:r>
     </w:p>
     <w:p>
@@ -3653,16 +3546,7 @@
           <w:sz w:val="24"/>
           <w:szCs w:val="24"/>
         </w:rPr>
-        <w:t xml:space="preserve">$ </w:t>
-      </w:r>
-      <w:r>
-        <w:rPr>
-          <w:rFonts w:ascii="Consolas" w:hAnsi="Consolas" w:cs="Consolas"/>
-          <w:b/>
-          <w:sz w:val="24"/>
-          <w:szCs w:val="24"/>
-        </w:rPr>
-        <w:t>k label node training1 type=mini</w:t>
+        <w:t>$ k label node training1 type=mini</w:t>
       </w:r>
     </w:p>
     <w:p>
@@ -4144,13 +4028,14 @@
       <w:r>
         <w:rPr>
           <w:rFonts w:ascii="Arial" w:hAnsi="Arial" w:cs="Arial"/>
+          <w:noProof/>
           <w:sz w:val="24"/>
           <w:szCs w:val="24"/>
         </w:rPr>
         <w:drawing>
-          <wp:inline distT="0" distB="0" distL="0" distR="0" wp14:anchorId="344C0220" wp14:editId="213A70E2">
-            <wp:extent cx="5285407" cy="3087232"/>
-            <wp:effectExtent l="0" t="0" r="0" b="0"/>
+          <wp:inline distT="0" distB="0" distL="0" distR="0" wp14:anchorId="344C0220" wp14:editId="4D950573">
+            <wp:extent cx="4715124" cy="2754127"/>
+            <wp:effectExtent l="0" t="0" r="0" b="1905"/>
             <wp:docPr id="37" name="Picture 37" descr="Graphical user interface&#10;&#10;Description automatically generated"/>
             <wp:cNvGraphicFramePr>
               <a:graphicFrameLocks xmlns:a="http://schemas.openxmlformats.org/drawingml/2006/main" noChangeAspect="1"/>
@@ -4171,7 +4056,7 @@
                   <pic:spPr>
                     <a:xfrm>
                       <a:off x="0" y="0"/>
-                      <a:ext cx="5306687" cy="3099662"/>
+                      <a:ext cx="4754623" cy="2777199"/>
                     </a:xfrm>
                     <a:prstGeom prst="rect">
                       <a:avLst/>
@@ -4204,7 +4089,6 @@
           <w:sz w:val="24"/>
           <w:szCs w:val="24"/>
         </w:rPr>
-        <w:lastRenderedPageBreak/>
         <w:t xml:space="preserve">You can see that we don't have an image with the tag "1.10.1".  </w:t>
       </w:r>
       <w:proofErr w:type="gramStart"/>
@@ -4294,11 +4178,76 @@
         <w:ind w:left="1440"/>
         <w:rPr>
           <w:rFonts w:ascii="Consolas" w:hAnsi="Consolas" w:cs="Consolas"/>
-          <w:b/>
-          <w:sz w:val="24"/>
-          <w:szCs w:val="24"/>
-        </w:rPr>
-      </w:pPr>
+          <w:bCs/>
+          <w:sz w:val="24"/>
+          <w:szCs w:val="24"/>
+        </w:rPr>
+      </w:pPr>
+      <w:r>
+        <w:rPr>
+          <w:rFonts w:ascii="Consolas" w:hAnsi="Consolas" w:cs="Consolas"/>
+          <w:bCs/>
+          <w:sz w:val="24"/>
+          <w:szCs w:val="24"/>
+        </w:rPr>
+        <w:t>(</w:t>
+      </w:r>
+      <w:r>
+        <w:rPr>
+          <w:rFonts w:ascii="Consolas" w:hAnsi="Consolas" w:cs="Consolas"/>
+          <w:bCs/>
+          <w:sz w:val="24"/>
+          <w:szCs w:val="24"/>
+        </w:rPr>
+        <w:t>Do this one command i</w:t>
+      </w:r>
+      <w:r>
+        <w:rPr>
+          <w:rFonts w:ascii="Consolas" w:hAnsi="Consolas" w:cs="Consolas"/>
+          <w:bCs/>
+          <w:sz w:val="24"/>
+          <w:szCs w:val="24"/>
+        </w:rPr>
+        <w:t xml:space="preserve">n a </w:t>
+      </w:r>
+      <w:r>
+        <w:rPr>
+          <w:rFonts w:ascii="Consolas" w:hAnsi="Consolas" w:cs="Consolas"/>
+          <w:bCs/>
+          <w:sz w:val="24"/>
+          <w:szCs w:val="24"/>
+        </w:rPr>
+        <w:t>separate</w:t>
+      </w:r>
+      <w:r>
+        <w:rPr>
+          <w:rFonts w:ascii="Consolas" w:hAnsi="Consolas" w:cs="Consolas"/>
+          <w:bCs/>
+          <w:sz w:val="24"/>
+          <w:szCs w:val="24"/>
+        </w:rPr>
+        <w:t xml:space="preserve"> terminal session:</w:t>
+      </w:r>
+    </w:p>
+    <w:p>
+      <w:pPr>
+        <w:ind w:left="1440" w:firstLine="720"/>
+        <w:rPr>
+          <w:rFonts w:ascii="Consolas" w:hAnsi="Consolas" w:cs="Consolas"/>
+          <w:b/>
+          <w:sz w:val="24"/>
+          <w:szCs w:val="24"/>
+        </w:rPr>
+      </w:pPr>
+      <w:r>
+        <w:rPr>
+          <w:rFonts w:ascii="Consolas" w:hAnsi="Consolas" w:cs="Consolas"/>
+          <w:b/>
+          <w:sz w:val="24"/>
+          <w:szCs w:val="24"/>
+        </w:rPr>
+        <w:t xml:space="preserve"> </w:t>
+      </w:r>
       <w:r>
         <w:rPr>
           <w:rFonts w:ascii="Consolas" w:hAnsi="Consolas" w:cs="Consolas"/>
@@ -4317,6 +4266,15 @@
         </w:rPr>
         <w:t>k get pods -w</w:t>
       </w:r>
+      <w:r>
+        <w:rPr>
+          <w:rFonts w:ascii="Consolas" w:hAnsi="Consolas" w:cs="Consolas"/>
+          <w:bCs/>
+          <w:sz w:val="24"/>
+          <w:szCs w:val="24"/>
+        </w:rPr>
+        <w:t>)</w:t>
+      </w:r>
     </w:p>
     <w:p>
       <w:pPr>
@@ -4411,6 +4369,7 @@
         <w:rPr>
           <w:rFonts w:ascii="Consolas" w:hAnsi="Consolas" w:cs="Consolas"/>
           <w:b/>
+          <w:noProof/>
           <w:sz w:val="24"/>
           <w:szCs w:val="24"/>
         </w:rPr>
@@ -4534,6 +4493,34 @@
     </w:p>
     <w:p>
       <w:pPr>
+        <w:ind w:left="1350"/>
+        <w:rPr>
+          <w:rFonts w:cstheme="minorHAnsi"/>
+          <w:sz w:val="24"/>
+          <w:szCs w:val="24"/>
+        </w:rPr>
+      </w:pPr>
+      <w:r>
+        <w:rPr>
+          <w:rFonts w:cstheme="minorHAnsi"/>
+          <w:sz w:val="24"/>
+          <w:szCs w:val="24"/>
+        </w:rPr>
+        <w:t>You can also stop the watch in the other terminal window if you want.</w:t>
+      </w:r>
+    </w:p>
+    <w:p>
+      <w:pPr>
+        <w:ind w:left="1350"/>
+        <w:rPr>
+          <w:rFonts w:cstheme="minorHAnsi"/>
+          <w:sz w:val="24"/>
+          <w:szCs w:val="24"/>
+        </w:rPr>
+      </w:pPr>
+    </w:p>
+    <w:p>
+      <w:pPr>
         <w:ind w:left="3600" w:firstLine="720"/>
         <w:rPr>
           <w:rFonts w:cstheme="minorHAnsi"/>
@@ -4571,13 +4558,34 @@
           <w:szCs w:val="24"/>
         </w:rPr>
       </w:pPr>
-      <w:r>
-        <w:rPr>
-          <w:rFonts w:cstheme="minorHAnsi"/>
-          <w:b/>
-          <w:sz w:val="24"/>
-          <w:szCs w:val="24"/>
-        </w:rPr>
+    </w:p>
+    <w:p>
+      <w:pPr>
+        <w:rPr>
+          <w:rFonts w:cstheme="minorHAnsi"/>
+          <w:b/>
+          <w:sz w:val="24"/>
+          <w:szCs w:val="24"/>
+        </w:rPr>
+      </w:pPr>
+    </w:p>
+    <w:p>
+      <w:pPr>
+        <w:rPr>
+          <w:rFonts w:cstheme="minorHAnsi"/>
+          <w:b/>
+          <w:sz w:val="24"/>
+          <w:szCs w:val="24"/>
+        </w:rPr>
+      </w:pPr>
+      <w:r>
+        <w:rPr>
+          <w:rFonts w:cstheme="minorHAnsi"/>
+          <w:b/>
+          <w:sz w:val="24"/>
+          <w:szCs w:val="24"/>
+        </w:rPr>
+        <w:lastRenderedPageBreak/>
         <w:t xml:space="preserve">Lab </w:t>
       </w:r>
       <w:r>
@@ -4616,6 +4624,15 @@
         </w:rPr>
         <w:t>Debugging</w:t>
       </w:r>
+      <w:r>
+        <w:rPr>
+          <w:rFonts w:cstheme="minorHAnsi"/>
+          <w:b/>
+          <w:sz w:val="24"/>
+          <w:szCs w:val="24"/>
+        </w:rPr>
+        <w:t xml:space="preserve"> failed and crashed containers within Pods</w:t>
+      </w:r>
     </w:p>
     <w:p>
       <w:pPr>
@@ -4643,25 +4660,16 @@
           <w:sz w:val="24"/>
           <w:szCs w:val="24"/>
         </w:rPr>
-        <w:t>look at ways to debug issues</w:t>
-      </w:r>
-      <w:r>
-        <w:rPr>
-          <w:rFonts w:cstheme="minorHAnsi"/>
-          <w:b/>
-          <w:sz w:val="24"/>
-          <w:szCs w:val="24"/>
-        </w:rPr>
-        <w:t xml:space="preserve"> when trying to </w:t>
-      </w:r>
-      <w:r>
-        <w:rPr>
-          <w:rFonts w:cstheme="minorHAnsi"/>
-          <w:b/>
-          <w:sz w:val="24"/>
-          <w:szCs w:val="24"/>
-        </w:rPr>
-        <w:t>start pods</w:t>
+        <w:t xml:space="preserve">look at ways to </w:t>
+      </w:r>
+      <w:r>
+        <w:rPr>
+          <w:rFonts w:cstheme="minorHAnsi"/>
+          <w:b/>
+          <w:sz w:val="24"/>
+          <w:szCs w:val="24"/>
+        </w:rPr>
+        <w:t>troubleshoot failed containers within pods and how to spin up pods to debug them</w:t>
       </w:r>
       <w:r>
         <w:rPr>
@@ -4672,17 +4680,6 @@
         </w:rPr>
         <w:t>.</w:t>
       </w:r>
-    </w:p>
-    <w:p>
-      <w:pPr>
-        <w:ind w:left="3600" w:firstLine="720"/>
-        <w:rPr>
-          <w:rFonts w:ascii="Arial" w:hAnsi="Arial" w:cs="Arial"/>
-          <w:bCs/>
-          <w:sz w:val="24"/>
-          <w:szCs w:val="24"/>
-        </w:rPr>
-      </w:pPr>
     </w:p>
     <w:p>
       <w:pPr>
@@ -4704,7 +4701,6 @@
           <w:sz w:val="24"/>
           <w:szCs w:val="24"/>
         </w:rPr>
-        <w:lastRenderedPageBreak/>
         <w:t>We know from our last lab that the web pod is having some more serious issues.  Let's start by doing a describe and a log. Be sure to grab the name of the new pod from the last lab.</w:t>
       </w:r>
     </w:p>
@@ -4768,7 +4764,23 @@
           <w:sz w:val="24"/>
           <w:szCs w:val="24"/>
         </w:rPr>
-        <w:t xml:space="preserve">The describe doesn't tell us anything meaningful. But the logs note several errors.  </w:t>
+        <w:t xml:space="preserve">The describe doesn't tell us </w:t>
+      </w:r>
+      <w:r>
+        <w:rPr>
+          <w:rFonts w:cstheme="minorHAnsi"/>
+          <w:sz w:val="24"/>
+          <w:szCs w:val="24"/>
+        </w:rPr>
+        <w:t>much that's</w:t>
+      </w:r>
+      <w:r>
+        <w:rPr>
+          <w:rFonts w:cstheme="minorHAnsi"/>
+          <w:sz w:val="24"/>
+          <w:szCs w:val="24"/>
+        </w:rPr>
+        <w:t xml:space="preserve"> meaningful. But the logs note several errors.  </w:t>
       </w:r>
       <w:r>
         <w:rPr>
@@ -5016,7 +5028,36 @@
           <w:sz w:val="24"/>
           <w:szCs w:val="24"/>
         </w:rPr>
-        <w:t>If we want to debug further, we have a challenge because the container has crashed. Depending on the timing (between restarts) we might be able to exec into it and work from there. You can try this command, although you will likely get "container not found" messages unless the timing happens to be just right.</w:t>
+        <w:t xml:space="preserve">If we want to debug further, we have a challenge because the container has crashed. Depending on the timing (between restarts) we might be able to exec into it and work from there. You can try this command, although you </w:t>
+      </w:r>
+      <w:proofErr w:type="gramStart"/>
+      <w:r>
+        <w:rPr>
+          <w:rFonts w:cstheme="minorHAnsi"/>
+          <w:bCs/>
+          <w:sz w:val="24"/>
+          <w:szCs w:val="24"/>
+        </w:rPr>
+        <w:t xml:space="preserve">may </w:t>
+      </w:r>
+      <w:r>
+        <w:rPr>
+          <w:rFonts w:cstheme="minorHAnsi"/>
+          <w:bCs/>
+          <w:sz w:val="24"/>
+          <w:szCs w:val="24"/>
+        </w:rPr>
+        <w:t xml:space="preserve"> get</w:t>
+      </w:r>
+      <w:proofErr w:type="gramEnd"/>
+      <w:r>
+        <w:rPr>
+          <w:rFonts w:cstheme="minorHAnsi"/>
+          <w:bCs/>
+          <w:sz w:val="24"/>
+          <w:szCs w:val="24"/>
+        </w:rPr>
+        <w:t xml:space="preserve"> "container not found" messages unless the timing happens to be just right.</w:t>
       </w:r>
     </w:p>
     <w:p>
@@ -5090,6 +5131,15 @@
           <w:sz w:val="24"/>
           <w:szCs w:val="24"/>
         </w:rPr>
+        <w:t xml:space="preserve">If you did get in, you can just "exit" out of that. </w:t>
+      </w:r>
+      <w:r>
+        <w:rPr>
+          <w:rFonts w:cstheme="minorHAnsi"/>
+          <w:bCs/>
+          <w:sz w:val="24"/>
+          <w:szCs w:val="24"/>
+        </w:rPr>
         <w:t xml:space="preserve">Another approach we have for getting into a pod like this is using the </w:t>
       </w:r>
       <w:proofErr w:type="spellStart"/>
@@ -5239,6 +5289,7 @@
           <w:sz w:val="24"/>
           <w:szCs w:val="24"/>
         </w:rPr>
+        <w:lastRenderedPageBreak/>
         <w:t>(Note that when the restart cycle starts, your session will end.)</w:t>
       </w:r>
     </w:p>
@@ -5292,16 +5343,7 @@
           <w:sz w:val="24"/>
           <w:szCs w:val="24"/>
         </w:rPr>
-        <w:t xml:space="preserve"> tool in it and we </w:t>
-      </w:r>
-      <w:r>
-        <w:rPr>
-          <w:rFonts w:ascii="Arial" w:hAnsi="Arial" w:cs="Arial"/>
-          <w:sz w:val="24"/>
-          <w:szCs w:val="24"/>
-        </w:rPr>
-        <w:lastRenderedPageBreak/>
-        <w:t xml:space="preserve">can use the </w:t>
+        <w:t xml:space="preserve"> tool in it and we can use the </w:t>
       </w:r>
       <w:proofErr w:type="spellStart"/>
       <w:r>
@@ -5374,16 +5416,7 @@
           <w:sz w:val="24"/>
           <w:szCs w:val="24"/>
         </w:rPr>
-        <w:t xml:space="preserve">﻿$ k debug </w:t>
-      </w:r>
-      <w:r>
-        <w:rPr>
-          <w:rFonts w:ascii="Consolas" w:hAnsi="Consolas" w:cs="Consolas"/>
-          <w:bCs/>
-          <w:sz w:val="24"/>
-          <w:szCs w:val="24"/>
-        </w:rPr>
-        <w:t xml:space="preserve">&lt;web </w:t>
+        <w:t xml:space="preserve">﻿$ k debug &lt;web </w:t>
       </w:r>
       <w:proofErr w:type="gramStart"/>
       <w:r>
@@ -5403,16 +5436,7 @@
           <w:sz w:val="24"/>
           <w:szCs w:val="24"/>
         </w:rPr>
-        <w:t>&gt;</w:t>
-      </w:r>
-      <w:r>
-        <w:rPr>
-          <w:rFonts w:ascii="Consolas" w:hAnsi="Consolas" w:cs="Consolas"/>
-          <w:bCs/>
-          <w:sz w:val="24"/>
-          <w:szCs w:val="24"/>
-        </w:rPr>
-        <w:t xml:space="preserve"> -it --image=quay.io/</w:t>
+        <w:t>&gt; -it --image=quay.io/</w:t>
       </w:r>
       <w:proofErr w:type="spellStart"/>
       <w:r>
@@ -5432,7 +5456,25 @@
           <w:sz w:val="24"/>
           <w:szCs w:val="24"/>
         </w:rPr>
-        <w:t>/roar-debug:1.0.2 --share-processes --copy-to=roar-debug  --  bash</w:t>
+        <w:t>/roar-debug:1.0.2 --share-processes --copy-to=roar-debug</w:t>
+      </w:r>
+      <w:r>
+        <w:rPr>
+          <w:rFonts w:ascii="Consolas" w:hAnsi="Consolas" w:cs="Consolas"/>
+          <w:bCs/>
+          <w:sz w:val="24"/>
+          <w:szCs w:val="24"/>
+        </w:rPr>
+        <w:t>2</w:t>
+      </w:r>
+      <w:r>
+        <w:rPr>
+          <w:rFonts w:ascii="Consolas" w:hAnsi="Consolas" w:cs="Consolas"/>
+          <w:bCs/>
+          <w:sz w:val="24"/>
+          <w:szCs w:val="24"/>
+        </w:rPr>
+        <w:t xml:space="preserve"> --  bash</w:t>
       </w:r>
     </w:p>
     <w:p>
@@ -5961,6 +6003,44 @@
           <w:szCs w:val="24"/>
         </w:rPr>
       </w:pPr>
+      <w:r>
+        <w:rPr>
+          <w:rFonts w:ascii="Consolas" w:hAnsi="Consolas" w:cs="Consolas"/>
+          <w:bCs/>
+          <w:sz w:val="24"/>
+          <w:szCs w:val="24"/>
+        </w:rPr>
+        <w:t xml:space="preserve">You can just </w:t>
+      </w:r>
+      <w:r>
+        <w:rPr>
+          <w:rFonts w:ascii="Consolas" w:hAnsi="Consolas" w:cs="Consolas"/>
+          <w:b/>
+          <w:sz w:val="24"/>
+          <w:szCs w:val="24"/>
+        </w:rPr>
+        <w:t>exit</w:t>
+      </w:r>
+      <w:r>
+        <w:rPr>
+          <w:rFonts w:ascii="Consolas" w:hAnsi="Consolas" w:cs="Consolas"/>
+          <w:bCs/>
+          <w:sz w:val="24"/>
+          <w:szCs w:val="24"/>
+        </w:rPr>
+        <w:t xml:space="preserve"> out of the debug pod when done.</w:t>
+      </w:r>
+    </w:p>
+    <w:p>
+      <w:pPr>
+        <w:ind w:left="1440" w:hanging="1260"/>
+        <w:rPr>
+          <w:rFonts w:ascii="Consolas" w:hAnsi="Consolas" w:cs="Consolas"/>
+          <w:bCs/>
+          <w:sz w:val="24"/>
+          <w:szCs w:val="24"/>
+        </w:rPr>
+      </w:pPr>
     </w:p>
     <w:p>
       <w:pPr>
@@ -6042,26 +6122,7 @@
           <w:sz w:val="24"/>
           <w:szCs w:val="24"/>
         </w:rPr>
-        <w:lastRenderedPageBreak/>
-        <w:t xml:space="preserve">$ </w:t>
-      </w:r>
-      <w:r>
-        <w:rPr>
-          <w:rFonts w:ascii="Consolas" w:hAnsi="Consolas" w:cs="Consolas"/>
-          <w:bCs/>
-          <w:sz w:val="24"/>
-          <w:szCs w:val="24"/>
-        </w:rPr>
-        <w:t xml:space="preserve">k debug </w:t>
-      </w:r>
-      <w:r>
-        <w:rPr>
-          <w:rFonts w:ascii="Consolas" w:hAnsi="Consolas" w:cs="Consolas"/>
-          <w:bCs/>
-          <w:sz w:val="24"/>
-          <w:szCs w:val="24"/>
-        </w:rPr>
-        <w:t>&lt;</w:t>
+        <w:t>$ k debug &lt;</w:t>
       </w:r>
       <w:r>
         <w:rPr>
@@ -6089,16 +6150,7 @@
           <w:sz w:val="24"/>
           <w:szCs w:val="24"/>
         </w:rPr>
-        <w:t>&gt;</w:t>
-      </w:r>
-      <w:r>
-        <w:rPr>
-          <w:rFonts w:ascii="Consolas" w:hAnsi="Consolas" w:cs="Consolas"/>
-          <w:bCs/>
-          <w:sz w:val="24"/>
-          <w:szCs w:val="24"/>
-        </w:rPr>
-        <w:t xml:space="preserve">  --</w:t>
+        <w:t>&gt;  --</w:t>
       </w:r>
       <w:proofErr w:type="gramEnd"/>
       <w:r>
@@ -6144,16 +6196,7 @@
           <w:sz w:val="24"/>
           <w:szCs w:val="24"/>
         </w:rPr>
-        <w:t>=</w:t>
-      </w:r>
-      <w:r>
-        <w:rPr>
-          <w:rFonts w:ascii="Consolas" w:hAnsi="Consolas" w:cs="Consolas"/>
-          <w:bCs/>
-          <w:sz w:val="24"/>
-          <w:szCs w:val="24"/>
-        </w:rPr>
-        <w:t>quay.io/</w:t>
+        <w:t>=quay.io/</w:t>
       </w:r>
       <w:proofErr w:type="spellStart"/>
       <w:r>
@@ -6289,7 +6332,63 @@
           <w:sz w:val="24"/>
           <w:szCs w:val="24"/>
         </w:rPr>
-        <w:t xml:space="preserve"> Now that we know that this image works, we can update the image in our existing deployment that is having the issues.  We do this with the set image command. After this, you should see that there is a new image created that eventually will reach the Running state.  You can also delete the test image.</w:t>
+        <w:t xml:space="preserve"> Now that we know that this image works, we can update the image in our existing deployment that is having the issues.  We do this with the set image command. After this, you should see that there is a new image created that eventually will reach the Running state.  You can also delete the test image</w:t>
+      </w:r>
+      <w:r>
+        <w:rPr>
+          <w:rFonts w:cstheme="minorHAnsi"/>
+          <w:bCs/>
+          <w:sz w:val="24"/>
+          <w:szCs w:val="24"/>
+        </w:rPr>
+        <w:t>,</w:t>
+      </w:r>
+      <w:r>
+        <w:rPr>
+          <w:rFonts w:cstheme="minorHAnsi"/>
+          <w:bCs/>
+          <w:sz w:val="24"/>
+          <w:szCs w:val="24"/>
+        </w:rPr>
+        <w:t xml:space="preserve"> the debug pods</w:t>
+      </w:r>
+      <w:r>
+        <w:rPr>
+          <w:rFonts w:cstheme="minorHAnsi"/>
+          <w:bCs/>
+          <w:sz w:val="24"/>
+          <w:szCs w:val="24"/>
+        </w:rPr>
+        <w:t xml:space="preserve">, and the older </w:t>
+      </w:r>
+      <w:proofErr w:type="spellStart"/>
+      <w:r>
+        <w:rPr>
+          <w:rFonts w:cstheme="minorHAnsi"/>
+          <w:bCs/>
+          <w:sz w:val="24"/>
+          <w:szCs w:val="24"/>
+        </w:rPr>
+        <w:t>mysql</w:t>
+      </w:r>
+      <w:proofErr w:type="spellEnd"/>
+      <w:r>
+        <w:rPr>
+          <w:rFonts w:cstheme="minorHAnsi"/>
+          <w:bCs/>
+          <w:sz w:val="24"/>
+          <w:szCs w:val="24"/>
+        </w:rPr>
+        <w:t xml:space="preserve"> pod</w:t>
+      </w:r>
+      <w:r>
+        <w:rPr>
+          <w:rFonts w:cstheme="minorHAnsi"/>
+          <w:bCs/>
+          <w:sz w:val="24"/>
+          <w:szCs w:val="24"/>
+        </w:rPr>
+        <w:t>.</w:t>
       </w:r>
     </w:p>
     <w:p>
@@ -6319,47 +6418,7 @@
           <w:sz w:val="24"/>
           <w:szCs w:val="24"/>
         </w:rPr>
-        <w:t>$ k set image deploy/</w:t>
-      </w:r>
-      <w:r>
-        <w:rPr>
-          <w:rFonts w:ascii="Consolas" w:hAnsi="Consolas" w:cs="Consolas"/>
-          <w:sz w:val="24"/>
-          <w:szCs w:val="24"/>
-        </w:rPr>
-        <w:t>roar-web</w:t>
-      </w:r>
-      <w:r>
-        <w:rPr>
-          <w:rFonts w:ascii="Consolas" w:hAnsi="Consolas" w:cs="Consolas"/>
-          <w:sz w:val="24"/>
-          <w:szCs w:val="24"/>
-        </w:rPr>
-        <w:t xml:space="preserve"> </w:t>
-      </w:r>
-      <w:r>
-        <w:rPr>
-          <w:rFonts w:ascii="Consolas" w:hAnsi="Consolas" w:cs="Consolas"/>
-          <w:sz w:val="24"/>
-          <w:szCs w:val="24"/>
-        </w:rPr>
-        <w:t>roar-web</w:t>
-      </w:r>
-      <w:r>
-        <w:rPr>
-          <w:rFonts w:ascii="Consolas" w:hAnsi="Consolas" w:cs="Consolas"/>
-          <w:sz w:val="24"/>
-          <w:szCs w:val="24"/>
-        </w:rPr>
-        <w:t>=</w:t>
-      </w:r>
-      <w:r>
-        <w:rPr>
-          <w:rFonts w:ascii="Consolas" w:hAnsi="Consolas" w:cs="Consolas"/>
-          <w:sz w:val="24"/>
-          <w:szCs w:val="24"/>
-        </w:rPr>
-        <w:t>quay.io/</w:t>
+        <w:t>$ k set image deploy/roar-web roar-web=quay.io/</w:t>
       </w:r>
       <w:proofErr w:type="spellStart"/>
       <w:r>
@@ -6417,9 +6476,9 @@
         <w:ind w:hanging="1530"/>
         <w:jc w:val="center"/>
         <w:rPr>
-          <w:rFonts w:cstheme="minorHAnsi"/>
-          <w:sz w:val="28"/>
-          <w:szCs w:val="28"/>
+          <w:rFonts w:ascii="Consolas" w:hAnsi="Consolas" w:cs="Consolas"/>
+          <w:sz w:val="24"/>
+          <w:szCs w:val="24"/>
         </w:rPr>
       </w:pPr>
     </w:p>
@@ -6429,6 +6488,124 @@
         <w:ind w:hanging="1530"/>
         <w:jc w:val="center"/>
         <w:rPr>
+          <w:rFonts w:ascii="Consolas" w:hAnsi="Consolas" w:cs="Consolas"/>
+          <w:sz w:val="24"/>
+          <w:szCs w:val="24"/>
+        </w:rPr>
+      </w:pPr>
+      <w:r>
+        <w:rPr>
+          <w:rFonts w:ascii="Consolas" w:hAnsi="Consolas" w:cs="Consolas"/>
+          <w:sz w:val="24"/>
+          <w:szCs w:val="24"/>
+        </w:rPr>
+        <w:t>$k delete pod roar-debug</w:t>
+      </w:r>
+    </w:p>
+    <w:p>
+      <w:pPr>
+        <w:rPr>
+          <w:rFonts w:ascii="Consolas" w:hAnsi="Consolas" w:cs="Consolas"/>
+          <w:sz w:val="24"/>
+          <w:szCs w:val="24"/>
+        </w:rPr>
+      </w:pPr>
+      <w:r>
+        <w:rPr>
+          <w:rFonts w:ascii="Consolas" w:hAnsi="Consolas" w:cs="Consolas"/>
+          <w:sz w:val="24"/>
+          <w:szCs w:val="24"/>
+        </w:rPr>
+        <w:tab/>
+      </w:r>
+      <w:r>
+        <w:rPr>
+          <w:rFonts w:ascii="Consolas" w:hAnsi="Consolas" w:cs="Consolas"/>
+          <w:sz w:val="24"/>
+          <w:szCs w:val="24"/>
+        </w:rPr>
+        <w:tab/>
+      </w:r>
+      <w:r>
+        <w:rPr>
+          <w:rFonts w:ascii="Consolas" w:hAnsi="Consolas" w:cs="Consolas"/>
+          <w:sz w:val="24"/>
+          <w:szCs w:val="24"/>
+        </w:rPr>
+        <w:tab/>
+        <w:t xml:space="preserve">   $k delete pod roar-debug2</w:t>
+      </w:r>
+    </w:p>
+    <w:p>
+      <w:pPr>
+        <w:rPr>
+          <w:rFonts w:ascii="Consolas" w:hAnsi="Consolas" w:cs="Consolas"/>
+          <w:sz w:val="24"/>
+          <w:szCs w:val="24"/>
+        </w:rPr>
+      </w:pPr>
+      <w:r>
+        <w:rPr>
+          <w:rFonts w:ascii="Consolas" w:hAnsi="Consolas" w:cs="Consolas"/>
+          <w:sz w:val="24"/>
+          <w:szCs w:val="24"/>
+        </w:rPr>
+        <w:tab/>
+      </w:r>
+      <w:r>
+        <w:rPr>
+          <w:rFonts w:ascii="Consolas" w:hAnsi="Consolas" w:cs="Consolas"/>
+          <w:sz w:val="24"/>
+          <w:szCs w:val="24"/>
+        </w:rPr>
+        <w:tab/>
+      </w:r>
+      <w:r>
+        <w:rPr>
+          <w:rFonts w:ascii="Consolas" w:hAnsi="Consolas" w:cs="Consolas"/>
+          <w:sz w:val="24"/>
+          <w:szCs w:val="24"/>
+        </w:rPr>
+        <w:tab/>
+        <w:t xml:space="preserve">   $k delete &lt;older </w:t>
+      </w:r>
+      <w:proofErr w:type="spellStart"/>
+      <w:r>
+        <w:rPr>
+          <w:rFonts w:ascii="Consolas" w:hAnsi="Consolas" w:cs="Consolas"/>
+          <w:sz w:val="24"/>
+          <w:szCs w:val="24"/>
+        </w:rPr>
+        <w:t>mysql</w:t>
+      </w:r>
+      <w:proofErr w:type="spellEnd"/>
+      <w:r>
+        <w:rPr>
+          <w:rFonts w:ascii="Consolas" w:hAnsi="Consolas" w:cs="Consolas"/>
+          <w:sz w:val="24"/>
+          <w:szCs w:val="24"/>
+        </w:rPr>
+        <w:t xml:space="preserve"> pod&gt;</w:t>
+      </w:r>
+    </w:p>
+    <w:p>
+      <w:pPr>
+        <w:pStyle w:val="ListParagraph"/>
+        <w:ind w:hanging="1530"/>
+        <w:jc w:val="center"/>
+        <w:rPr>
+          <w:rFonts w:cstheme="minorHAnsi"/>
+          <w:sz w:val="28"/>
+          <w:szCs w:val="28"/>
+        </w:rPr>
+      </w:pPr>
+    </w:p>
+    <w:p>
+      <w:pPr>
+        <w:pStyle w:val="ListParagraph"/>
+        <w:ind w:hanging="1530"/>
+        <w:jc w:val="center"/>
+        <w:rPr>
           <w:rFonts w:cstheme="minorHAnsi"/>
           <w:sz w:val="28"/>
           <w:szCs w:val="28"/>
@@ -6445,6 +6622,64 @@
     </w:p>
     <w:p>
       <w:pPr>
+        <w:pStyle w:val="ListParagraph"/>
+        <w:ind w:hanging="1530"/>
+        <w:jc w:val="center"/>
+        <w:rPr>
+          <w:rFonts w:cstheme="minorHAnsi"/>
+          <w:sz w:val="28"/>
+          <w:szCs w:val="28"/>
+        </w:rPr>
+      </w:pPr>
+    </w:p>
+    <w:p>
+      <w:pPr>
+        <w:pStyle w:val="ListParagraph"/>
+        <w:ind w:hanging="1530"/>
+        <w:jc w:val="center"/>
+        <w:rPr>
+          <w:rFonts w:cstheme="minorHAnsi"/>
+          <w:sz w:val="28"/>
+          <w:szCs w:val="28"/>
+        </w:rPr>
+      </w:pPr>
+    </w:p>
+    <w:p>
+      <w:pPr>
+        <w:pStyle w:val="ListParagraph"/>
+        <w:ind w:hanging="1530"/>
+        <w:jc w:val="center"/>
+        <w:rPr>
+          <w:rFonts w:cstheme="minorHAnsi"/>
+          <w:sz w:val="28"/>
+          <w:szCs w:val="28"/>
+        </w:rPr>
+      </w:pPr>
+    </w:p>
+    <w:p>
+      <w:pPr>
+        <w:pStyle w:val="ListParagraph"/>
+        <w:ind w:hanging="1530"/>
+        <w:jc w:val="center"/>
+        <w:rPr>
+          <w:rFonts w:cstheme="minorHAnsi"/>
+          <w:sz w:val="28"/>
+          <w:szCs w:val="28"/>
+        </w:rPr>
+      </w:pPr>
+    </w:p>
+    <w:p>
+      <w:pPr>
+        <w:rPr>
+          <w:rFonts w:cstheme="minorHAnsi"/>
+          <w:b/>
+          <w:sz w:val="24"/>
+          <w:szCs w:val="24"/>
+        </w:rPr>
+      </w:pPr>
+    </w:p>
+    <w:p>
+      <w:pPr>
         <w:rPr>
           <w:rFonts w:cstheme="minorHAnsi"/>
           <w:b/>
@@ -6486,16 +6721,16 @@
           <w:sz w:val="24"/>
           <w:szCs w:val="24"/>
         </w:rPr>
-        <w:t>- P</w:t>
-      </w:r>
-      <w:r>
-        <w:rPr>
-          <w:rFonts w:cstheme="minorHAnsi"/>
-          <w:b/>
-          <w:sz w:val="24"/>
-          <w:szCs w:val="24"/>
-        </w:rPr>
-        <w:t>robes</w:t>
+        <w:t xml:space="preserve">- </w:t>
+      </w:r>
+      <w:r>
+        <w:rPr>
+          <w:rFonts w:cstheme="minorHAnsi"/>
+          <w:b/>
+          <w:sz w:val="24"/>
+          <w:szCs w:val="24"/>
+        </w:rPr>
+        <w:t>Working with Probes</w:t>
       </w:r>
       <w:r>
         <w:rPr>
@@ -6562,17 +6797,6 @@
         </w:rPr>
         <w:t>.</w:t>
       </w:r>
-    </w:p>
-    <w:p>
-      <w:pPr>
-        <w:ind w:left="3600" w:firstLine="720"/>
-        <w:rPr>
-          <w:rFonts w:cstheme="minorHAnsi"/>
-          <w:bCs/>
-          <w:sz w:val="24"/>
-          <w:szCs w:val="24"/>
-        </w:rPr>
-      </w:pPr>
     </w:p>
     <w:p>
       <w:pPr>
@@ -7099,25 +7323,7 @@
           <w:sz w:val="24"/>
           <w:szCs w:val="24"/>
         </w:rPr>
-        <w:t xml:space="preserve">(Remember to use spaces and not </w:t>
-      </w:r>
-      <w:proofErr w:type="spellStart"/>
-      <w:r>
-        <w:rPr>
-          <w:rFonts w:cstheme="minorHAnsi"/>
-          <w:sz w:val="24"/>
-          <w:szCs w:val="24"/>
-        </w:rPr>
-        <w:t xml:space="preserve">tabs.) </w:t>
-      </w:r>
-      <w:proofErr w:type="spellEnd"/>
-      <w:r>
-        <w:rPr>
-          <w:rFonts w:cstheme="minorHAnsi"/>
-          <w:sz w:val="24"/>
-          <w:szCs w:val="24"/>
-        </w:rPr>
-        <w:t xml:space="preserve"> </w:t>
+        <w:t xml:space="preserve">(Remember to use spaces and not tabs.)  </w:t>
       </w:r>
       <w:r>
         <w:rPr>
@@ -7235,7 +7441,16 @@
           <w:sz w:val="24"/>
           <w:szCs w:val="24"/>
         </w:rPr>
+        <w:lastRenderedPageBreak/>
         <w:t xml:space="preserve">      And change </w:t>
+      </w:r>
+      <w:r>
+        <w:rPr>
+          <w:rFonts w:ascii="Arial" w:hAnsi="Arial" w:cs="Arial"/>
+          <w:sz w:val="24"/>
+          <w:szCs w:val="24"/>
+        </w:rPr>
+        <w:t>(around line 58)</w:t>
       </w:r>
     </w:p>
     <w:p>
@@ -7600,7 +7815,6 @@
           <w:sz w:val="24"/>
           <w:szCs w:val="24"/>
         </w:rPr>
-        <w:lastRenderedPageBreak/>
         <w:t xml:space="preserve">    - --version</w:t>
       </w:r>
     </w:p>
@@ -7720,6 +7934,7 @@
       <w:r>
         <w:rPr>
           <w:rFonts w:ascii="Arial" w:hAnsi="Arial" w:cs="Arial"/>
+          <w:noProof/>
           <w:sz w:val="24"/>
           <w:szCs w:val="24"/>
         </w:rPr>
@@ -7791,7 +8006,26 @@
           <w:sz w:val="24"/>
           <w:szCs w:val="24"/>
         </w:rPr>
-        <w:t xml:space="preserve">At this point, you can get the service's </w:t>
+        <w:lastRenderedPageBreak/>
+        <w:t xml:space="preserve">Save your changes and exit the editor. </w:t>
+      </w:r>
+      <w:proofErr w:type="spellStart"/>
+      <w:r>
+        <w:rPr>
+          <w:rFonts w:cstheme="minorHAnsi"/>
+          <w:sz w:val="24"/>
+          <w:szCs w:val="24"/>
+        </w:rPr>
+        <w:t>At</w:t>
+      </w:r>
+      <w:proofErr w:type="spellEnd"/>
+      <w:r>
+        <w:rPr>
+          <w:rFonts w:cstheme="minorHAnsi"/>
+          <w:sz w:val="24"/>
+          <w:szCs w:val="24"/>
+        </w:rPr>
+        <w:t xml:space="preserve"> this point, you can get the service's </w:t>
       </w:r>
       <w:proofErr w:type="spellStart"/>
       <w:r>
@@ -7975,7 +8209,6 @@
           <w:sz w:val="24"/>
           <w:szCs w:val="24"/>
         </w:rPr>
-        <w:lastRenderedPageBreak/>
         <w:t xml:space="preserve">When the application comes up, you may notice something interesting about it </w:t>
       </w:r>
       <w:proofErr w:type="gramStart"/>
@@ -8137,6 +8370,10 @@
         <w:ind w:left="-900" w:firstLine="1350"/>
       </w:pPr>
       <w:r>
+        <w:rPr>
+          <w:noProof/>
+        </w:rPr>
+        <w:lastRenderedPageBreak/>
         <w:drawing>
           <wp:inline distT="0" distB="0" distL="0" distR="0" wp14:anchorId="160A33AF" wp14:editId="58B46162">
             <wp:extent cx="5760720" cy="2659380"/>
@@ -8272,16 +8509,7 @@
           <w:sz w:val="28"/>
           <w:szCs w:val="28"/>
         </w:rPr>
-        <w:t xml:space="preserve">$ </w:t>
-      </w:r>
-      <w:r>
-        <w:rPr>
-          <w:rFonts w:ascii="Consolas" w:hAnsi="Consolas" w:cs="Consolas"/>
-          <w:bCs/>
-          <w:sz w:val="28"/>
-          <w:szCs w:val="28"/>
-        </w:rPr>
-        <w:t>k exec -it &lt;</w:t>
+        <w:t>$ k exec -it &lt;</w:t>
       </w:r>
       <w:proofErr w:type="spellStart"/>
       <w:r>
@@ -8427,27 +8655,51 @@
           <w:sz w:val="24"/>
           <w:szCs w:val="24"/>
         </w:rPr>
-        <w:t>root@container-id</w:t>
-      </w:r>
-      <w:proofErr w:type="spellEnd"/>
-      <w:r>
-        <w:rPr>
-          <w:rFonts w:ascii="Consolas" w:hAnsi="Consolas" w:cs="Consolas"/>
-          <w:sz w:val="24"/>
-          <w:szCs w:val="24"/>
-        </w:rPr>
-        <w:t xml:space="preserve">:/# </w:t>
-      </w:r>
-      <w:proofErr w:type="spellStart"/>
-      <w:r>
-        <w:rPr>
-          <w:rFonts w:ascii="Consolas" w:hAnsi="Consolas" w:cs="Consolas"/>
-          <w:b/>
-          <w:sz w:val="24"/>
-          <w:szCs w:val="24"/>
-        </w:rPr>
         <w:t>mysql</w:t>
       </w:r>
+      <w:r>
+        <w:rPr>
+          <w:rFonts w:ascii="Consolas" w:hAnsi="Consolas" w:cs="Consolas"/>
+          <w:sz w:val="24"/>
+          <w:szCs w:val="24"/>
+        </w:rPr>
+        <w:t>@container-id</w:t>
+      </w:r>
+      <w:proofErr w:type="spellEnd"/>
+      <w:r>
+        <w:rPr>
+          <w:rFonts w:ascii="Consolas" w:hAnsi="Consolas" w:cs="Consolas"/>
+          <w:sz w:val="24"/>
+          <w:szCs w:val="24"/>
+        </w:rPr>
+        <w:t>:/</w:t>
+      </w:r>
+      <w:r>
+        <w:rPr>
+          <w:rFonts w:ascii="Consolas" w:hAnsi="Consolas" w:cs="Consolas"/>
+          <w:sz w:val="24"/>
+          <w:szCs w:val="24"/>
+        </w:rPr>
+        <w:t>$</w:t>
+      </w:r>
+      <w:r>
+        <w:rPr>
+          <w:rFonts w:ascii="Consolas" w:hAnsi="Consolas" w:cs="Consolas"/>
+          <w:sz w:val="24"/>
+          <w:szCs w:val="24"/>
+        </w:rPr>
+        <w:t xml:space="preserve"> </w:t>
+      </w:r>
+      <w:proofErr w:type="spellStart"/>
+      <w:r>
+        <w:rPr>
+          <w:rFonts w:ascii="Consolas" w:hAnsi="Consolas" w:cs="Consolas"/>
+          <w:b/>
+          <w:sz w:val="24"/>
+          <w:szCs w:val="24"/>
+        </w:rPr>
+        <w:t>mysql</w:t>
+      </w:r>
       <w:proofErr w:type="spellEnd"/>
       <w:r>
         <w:rPr>
@@ -8527,16 +8779,32 @@
           <w:sz w:val="24"/>
           <w:szCs w:val="24"/>
         </w:rPr>
-        <w:t>root@container-id</w:t>
-      </w:r>
-      <w:proofErr w:type="spellEnd"/>
-      <w:r>
-        <w:rPr>
-          <w:rFonts w:ascii="Consolas" w:hAnsi="Consolas" w:cs="Consolas"/>
-          <w:sz w:val="24"/>
-          <w:szCs w:val="24"/>
-        </w:rPr>
-        <w:t>:/#</w:t>
+        <w:t>mysql</w:t>
+      </w:r>
+      <w:r>
+        <w:rPr>
+          <w:rFonts w:ascii="Consolas" w:hAnsi="Consolas" w:cs="Consolas"/>
+          <w:sz w:val="24"/>
+          <w:szCs w:val="24"/>
+        </w:rPr>
+        <w:t>@container-id</w:t>
+      </w:r>
+      <w:proofErr w:type="spellEnd"/>
+      <w:r>
+        <w:rPr>
+          <w:rFonts w:ascii="Consolas" w:hAnsi="Consolas" w:cs="Consolas"/>
+          <w:sz w:val="24"/>
+          <w:szCs w:val="24"/>
+        </w:rPr>
+        <w:t>:/</w:t>
+      </w:r>
+      <w:r>
+        <w:rPr>
+          <w:rFonts w:ascii="Consolas" w:hAnsi="Consolas" w:cs="Consolas"/>
+          <w:sz w:val="24"/>
+          <w:szCs w:val="24"/>
+        </w:rPr>
+        <w:t>$</w:t>
       </w:r>
       <w:r>
         <w:rPr>
@@ -8656,16 +8924,6 @@
     </w:p>
     <w:p>
       <w:pPr>
-        <w:rPr>
-          <w:rFonts w:cstheme="minorHAnsi"/>
-          <w:bCs/>
-          <w:sz w:val="24"/>
-          <w:szCs w:val="24"/>
-        </w:rPr>
-      </w:pPr>
-    </w:p>
-    <w:p>
-      <w:pPr>
         <w:ind w:left="3600" w:firstLine="720"/>
         <w:rPr>
           <w:rFonts w:ascii="Arial" w:hAnsi="Arial" w:cs="Arial"/>
@@ -8686,20 +8944,32 @@
     </w:p>
     <w:p>
       <w:pPr>
-        <w:rPr>
-          <w:rFonts w:cstheme="minorHAnsi"/>
-          <w:b/>
-          <w:sz w:val="24"/>
-          <w:szCs w:val="24"/>
-        </w:rPr>
-      </w:pPr>
-      <w:r>
-        <w:rPr>
-          <w:rFonts w:cstheme="minorHAnsi"/>
-          <w:b/>
-          <w:sz w:val="24"/>
-          <w:szCs w:val="24"/>
-        </w:rPr>
+        <w:ind w:left="3600" w:firstLine="720"/>
+        <w:rPr>
+          <w:rFonts w:ascii="Arial" w:hAnsi="Arial" w:cs="Arial"/>
+          <w:bCs/>
+          <w:sz w:val="24"/>
+          <w:szCs w:val="24"/>
+        </w:rPr>
+      </w:pPr>
+    </w:p>
+    <w:p>
+      <w:pPr>
+        <w:rPr>
+          <w:rFonts w:cstheme="minorHAnsi"/>
+          <w:b/>
+          <w:sz w:val="24"/>
+          <w:szCs w:val="24"/>
+        </w:rPr>
+      </w:pPr>
+      <w:r>
+        <w:rPr>
+          <w:rFonts w:cstheme="minorHAnsi"/>
+          <w:b/>
+          <w:sz w:val="24"/>
+          <w:szCs w:val="24"/>
+        </w:rPr>
+        <w:lastRenderedPageBreak/>
         <w:t xml:space="preserve">Lab </w:t>
       </w:r>
       <w:r>
@@ -8727,16 +8997,7 @@
           <w:sz w:val="24"/>
           <w:szCs w:val="24"/>
         </w:rPr>
-        <w:t>Service</w:t>
-      </w:r>
-      <w:r>
-        <w:rPr>
-          <w:rFonts w:cstheme="minorHAnsi"/>
-          <w:b/>
-          <w:sz w:val="24"/>
-          <w:szCs w:val="24"/>
-        </w:rPr>
-        <w:t xml:space="preserve">s </w:t>
+        <w:t xml:space="preserve">Troubleshooting Services </w:t>
       </w:r>
     </w:p>
     <w:p>
@@ -8765,7 +9026,16 @@
           <w:sz w:val="24"/>
           <w:szCs w:val="24"/>
         </w:rPr>
-        <w:t>troubleshoot why the application is not showing any data</w:t>
+        <w:t xml:space="preserve">troubleshoot </w:t>
+      </w:r>
+      <w:r>
+        <w:rPr>
+          <w:rFonts w:cstheme="minorHAnsi"/>
+          <w:b/>
+          <w:sz w:val="24"/>
+          <w:szCs w:val="24"/>
+        </w:rPr>
+        <w:t>how to determine the problem(s) when your service isn't accessible</w:t>
       </w:r>
       <w:r>
         <w:rPr>
@@ -8776,17 +9046,6 @@
         </w:rPr>
         <w:t>.</w:t>
       </w:r>
-    </w:p>
-    <w:p>
-      <w:pPr>
-        <w:ind w:left="1440"/>
-        <w:rPr>
-          <w:rFonts w:ascii="Consolas" w:hAnsi="Consolas" w:cs="Consolas"/>
-          <w:b/>
-          <w:sz w:val="24"/>
-          <w:szCs w:val="24"/>
-        </w:rPr>
-      </w:pPr>
     </w:p>
     <w:p>
       <w:pPr>
@@ -9052,7 +9311,17 @@
           <w:sz w:val="28"/>
           <w:szCs w:val="28"/>
         </w:rPr>
-        <w:t>Kubernetes.default</w:t>
+        <w:t>k</w:t>
+      </w:r>
+      <w:r>
+        <w:rPr>
+          <w:rFonts w:ascii="Consolas" w:hAnsi="Consolas" w:cs="Consolas"/>
+          <w:b/>
+          <w:bCs/>
+          <w:sz w:val="28"/>
+          <w:szCs w:val="28"/>
+        </w:rPr>
+        <w:t>ubernetes.default</w:t>
       </w:r>
       <w:proofErr w:type="spellEnd"/>
     </w:p>
@@ -9452,6 +9721,7 @@
           <w:sz w:val="24"/>
           <w:szCs w:val="24"/>
         </w:rPr>
+        <w:lastRenderedPageBreak/>
         <w:t xml:space="preserve">Now, let's check to see if we can see our </w:t>
       </w:r>
       <w:r>
@@ -9895,6 +10165,7 @@
           <w:rFonts w:ascii="Consolas" w:hAnsi="Consolas" w:cs="Consolas"/>
           <w:b/>
           <w:bCs/>
+          <w:noProof/>
           <w:sz w:val="28"/>
           <w:szCs w:val="28"/>
         </w:rPr>
@@ -10013,6 +10284,14 @@
         </w:rPr>
         <w:t>Afterwards, you can exit this container.</w:t>
       </w:r>
+      <w:r>
+        <w:rPr>
+          <w:rFonts w:ascii="Arial" w:hAnsi="Arial" w:cs="Arial"/>
+          <w:sz w:val="24"/>
+          <w:szCs w:val="24"/>
+        </w:rPr>
+        <w:t xml:space="preserve"> (That is the letter O, not the number 0 after the q.)</w:t>
+      </w:r>
     </w:p>
     <w:p>
       <w:pPr>
@@ -10165,7 +10444,6 @@
           <w:sz w:val="24"/>
           <w:szCs w:val="24"/>
         </w:rPr>
-        <w:lastRenderedPageBreak/>
         <w:t>Notice the error message you got from that last operation (the "</w:t>
       </w:r>
       <w:proofErr w:type="spellStart"/>
@@ -10288,6 +10566,7 @@
           <w:sz w:val="24"/>
           <w:szCs w:val="24"/>
         </w:rPr>
+        <w:lastRenderedPageBreak/>
         <w:t xml:space="preserve">We have endpoints for the web service, but not for the database service.  This is likely the problem.  Endpoints are implemented via selectors between the service and the pods.  Check the selector that's being used for the service.  We'll use the </w:t>
       </w:r>
       <w:proofErr w:type="spellStart"/>
@@ -10916,15 +11195,6 @@
         <w:t>":.</w:t>
       </w:r>
       <w:proofErr w:type="gramEnd"/>
-    </w:p>
-    <w:p>
-      <w:pPr>
-        <w:rPr>
-          <w:rFonts w:cstheme="minorHAnsi"/>
-          <w:sz w:val="24"/>
-          <w:szCs w:val="24"/>
-        </w:rPr>
-      </w:pPr>
     </w:p>
     <w:p>
       <w:pPr>
@@ -10966,7 +11236,6 @@
           <w:szCs w:val="24"/>
           <w:bdr w:val="none" w:sz="0" w:space="0" w:color="auto" w:frame="1"/>
         </w:rPr>
-        <w:lastRenderedPageBreak/>
         <w:t>﻿</w:t>
       </w:r>
       <w:r>
@@ -11085,6 +11354,24 @@
         </w:rPr>
         <w:t>"}]'</w:t>
       </w:r>
+    </w:p>
+    <w:p>
+      <w:pPr>
+        <w:pStyle w:val="HTMLPreformatted"/>
+        <w:tabs>
+          <w:tab w:val="clear" w:pos="10076"/>
+          <w:tab w:val="left" w:pos="9072"/>
+        </w:tabs>
+        <w:ind w:right="-468"/>
+        <w:rPr>
+          <w:rStyle w:val="HTMLCode"/>
+          <w:rFonts w:ascii="Consolas" w:eastAsiaTheme="majorEastAsia" w:hAnsi="Consolas" w:cs="Consolas"/>
+          <w:color w:val="24292E"/>
+          <w:sz w:val="24"/>
+          <w:szCs w:val="24"/>
+          <w:bdr w:val="none" w:sz="0" w:space="0" w:color="auto" w:frame="1"/>
+        </w:rPr>
+      </w:pPr>
     </w:p>
     <w:p>
       <w:pPr>
@@ -11119,20 +11406,271 @@
           <w:sz w:val="24"/>
           <w:szCs w:val="24"/>
         </w:rPr>
-        <w:t xml:space="preserve"> After the new pod gets done starting up, you should be able to refresh the browser and see data on the web page indicating everything is working.</w:t>
-      </w:r>
-    </w:p>
-    <w:p>
-      <w:pPr>
-        <w:rPr>
-          <w:rFonts w:ascii="Arial" w:hAnsi="Arial" w:cs="Arial"/>
-          <w:sz w:val="24"/>
-          <w:szCs w:val="24"/>
-        </w:rPr>
-      </w:pPr>
-      <w:r>
-        <w:rPr>
-          <w:rFonts w:ascii="Arial" w:hAnsi="Arial" w:cs="Arial"/>
+        <w:t xml:space="preserve"> </w:t>
+      </w:r>
+      <w:r>
+        <w:rPr>
+          <w:rFonts w:ascii="Arial" w:hAnsi="Arial" w:cs="Arial"/>
+          <w:sz w:val="24"/>
+          <w:szCs w:val="24"/>
+        </w:rPr>
+        <w:t xml:space="preserve">If you still have 2 </w:t>
+      </w:r>
+      <w:proofErr w:type="spellStart"/>
+      <w:r>
+        <w:rPr>
+          <w:rFonts w:ascii="Arial" w:hAnsi="Arial" w:cs="Arial"/>
+          <w:sz w:val="24"/>
+          <w:szCs w:val="24"/>
+        </w:rPr>
+        <w:t>mysql</w:t>
+      </w:r>
+      <w:proofErr w:type="spellEnd"/>
+      <w:r>
+        <w:rPr>
+          <w:rFonts w:ascii="Arial" w:hAnsi="Arial" w:cs="Arial"/>
+          <w:sz w:val="24"/>
+          <w:szCs w:val="24"/>
+        </w:rPr>
+        <w:t xml:space="preserve"> pods, you can remedy that via scaling the deployment down to 0 and then back up to 1.</w:t>
+      </w:r>
+    </w:p>
+    <w:p>
+      <w:pPr>
+        <w:pStyle w:val="ListParagraph"/>
+        <w:ind w:left="1350"/>
+        <w:rPr>
+          <w:rFonts w:ascii="Arial" w:hAnsi="Arial" w:cs="Arial"/>
+          <w:sz w:val="24"/>
+          <w:szCs w:val="24"/>
+        </w:rPr>
+      </w:pPr>
+    </w:p>
+    <w:p>
+      <w:pPr>
+        <w:pStyle w:val="ListParagraph"/>
+        <w:ind w:left="1350"/>
+        <w:rPr>
+          <w:rFonts w:ascii="Consolas" w:hAnsi="Consolas" w:cs="Consolas"/>
+          <w:sz w:val="24"/>
+          <w:szCs w:val="24"/>
+        </w:rPr>
+      </w:pPr>
+      <w:r>
+        <w:rPr>
+          <w:rFonts w:ascii="Consolas" w:hAnsi="Consolas" w:cs="Consolas"/>
+          <w:sz w:val="24"/>
+          <w:szCs w:val="24"/>
+        </w:rPr>
+        <w:t>﻿</w:t>
+      </w:r>
+      <w:r>
+        <w:rPr>
+          <w:rFonts w:ascii="Consolas" w:hAnsi="Consolas" w:cs="Consolas"/>
+          <w:sz w:val="24"/>
+          <w:szCs w:val="24"/>
+        </w:rPr>
+        <w:t>$</w:t>
+      </w:r>
+      <w:r>
+        <w:rPr>
+          <w:rFonts w:ascii="Consolas" w:hAnsi="Consolas" w:cs="Consolas"/>
+          <w:sz w:val="24"/>
+          <w:szCs w:val="24"/>
+        </w:rPr>
+        <w:t xml:space="preserve"> k </w:t>
+      </w:r>
+      <w:proofErr w:type="gramStart"/>
+      <w:r>
+        <w:rPr>
+          <w:rFonts w:ascii="Consolas" w:hAnsi="Consolas" w:cs="Consolas"/>
+          <w:sz w:val="24"/>
+          <w:szCs w:val="24"/>
+        </w:rPr>
+        <w:t>scale</w:t>
+      </w:r>
+      <w:proofErr w:type="gramEnd"/>
+      <w:r>
+        <w:rPr>
+          <w:rFonts w:ascii="Consolas" w:hAnsi="Consolas" w:cs="Consolas"/>
+          <w:sz w:val="24"/>
+          <w:szCs w:val="24"/>
+        </w:rPr>
+        <w:t xml:space="preserve"> deploy/</w:t>
+      </w:r>
+      <w:proofErr w:type="spellStart"/>
+      <w:r>
+        <w:rPr>
+          <w:rFonts w:ascii="Consolas" w:hAnsi="Consolas" w:cs="Consolas"/>
+          <w:sz w:val="24"/>
+          <w:szCs w:val="24"/>
+        </w:rPr>
+        <w:t>mysql</w:t>
+      </w:r>
+      <w:proofErr w:type="spellEnd"/>
+      <w:r>
+        <w:rPr>
+          <w:rFonts w:ascii="Consolas" w:hAnsi="Consolas" w:cs="Consolas"/>
+          <w:sz w:val="24"/>
+          <w:szCs w:val="24"/>
+        </w:rPr>
+        <w:t xml:space="preserve"> --replicas=</w:t>
+      </w:r>
+      <w:r>
+        <w:rPr>
+          <w:rFonts w:ascii="Consolas" w:hAnsi="Consolas" w:cs="Consolas"/>
+          <w:sz w:val="24"/>
+          <w:szCs w:val="24"/>
+        </w:rPr>
+        <w:t>0</w:t>
+      </w:r>
+    </w:p>
+    <w:p>
+      <w:pPr>
+        <w:pStyle w:val="ListParagraph"/>
+        <w:ind w:left="1350"/>
+        <w:rPr>
+          <w:rFonts w:ascii="Consolas" w:hAnsi="Consolas" w:cs="Consolas"/>
+          <w:sz w:val="24"/>
+          <w:szCs w:val="24"/>
+        </w:rPr>
+      </w:pPr>
+    </w:p>
+    <w:p>
+      <w:pPr>
+        <w:pStyle w:val="ListParagraph"/>
+        <w:ind w:left="1350"/>
+        <w:rPr>
+          <w:rFonts w:ascii="Consolas" w:hAnsi="Consolas" w:cs="Consolas"/>
+          <w:sz w:val="24"/>
+          <w:szCs w:val="24"/>
+        </w:rPr>
+      </w:pPr>
+      <w:r>
+        <w:rPr>
+          <w:rFonts w:ascii="Consolas" w:hAnsi="Consolas" w:cs="Consolas"/>
+          <w:sz w:val="24"/>
+          <w:szCs w:val="24"/>
+        </w:rPr>
+        <w:t>﻿</w:t>
+      </w:r>
+      <w:r>
+        <w:rPr>
+          <w:rFonts w:ascii="Consolas" w:hAnsi="Consolas" w:cs="Consolas"/>
+          <w:sz w:val="24"/>
+          <w:szCs w:val="24"/>
+        </w:rPr>
+        <w:t xml:space="preserve">$ </w:t>
+      </w:r>
+      <w:r>
+        <w:rPr>
+          <w:rFonts w:ascii="Consolas" w:hAnsi="Consolas" w:cs="Consolas"/>
+          <w:sz w:val="24"/>
+          <w:szCs w:val="24"/>
+        </w:rPr>
+        <w:t xml:space="preserve">k </w:t>
+      </w:r>
+      <w:proofErr w:type="gramStart"/>
+      <w:r>
+        <w:rPr>
+          <w:rFonts w:ascii="Consolas" w:hAnsi="Consolas" w:cs="Consolas"/>
+          <w:sz w:val="24"/>
+          <w:szCs w:val="24"/>
+        </w:rPr>
+        <w:t>scale</w:t>
+      </w:r>
+      <w:proofErr w:type="gramEnd"/>
+      <w:r>
+        <w:rPr>
+          <w:rFonts w:ascii="Consolas" w:hAnsi="Consolas" w:cs="Consolas"/>
+          <w:sz w:val="24"/>
+          <w:szCs w:val="24"/>
+        </w:rPr>
+        <w:t xml:space="preserve"> deploy/</w:t>
+      </w:r>
+      <w:proofErr w:type="spellStart"/>
+      <w:r>
+        <w:rPr>
+          <w:rFonts w:ascii="Consolas" w:hAnsi="Consolas" w:cs="Consolas"/>
+          <w:sz w:val="24"/>
+          <w:szCs w:val="24"/>
+        </w:rPr>
+        <w:t>mysql</w:t>
+      </w:r>
+      <w:proofErr w:type="spellEnd"/>
+      <w:r>
+        <w:rPr>
+          <w:rFonts w:ascii="Consolas" w:hAnsi="Consolas" w:cs="Consolas"/>
+          <w:sz w:val="24"/>
+          <w:szCs w:val="24"/>
+        </w:rPr>
+        <w:t xml:space="preserve"> --replicas=</w:t>
+      </w:r>
+      <w:r>
+        <w:rPr>
+          <w:rFonts w:ascii="Consolas" w:hAnsi="Consolas" w:cs="Consolas"/>
+          <w:sz w:val="24"/>
+          <w:szCs w:val="24"/>
+        </w:rPr>
+        <w:t>1</w:t>
+      </w:r>
+    </w:p>
+    <w:p>
+      <w:pPr>
+        <w:pStyle w:val="ListParagraph"/>
+        <w:ind w:left="1350"/>
+        <w:rPr>
+          <w:rFonts w:ascii="Arial" w:hAnsi="Arial" w:cs="Arial"/>
+          <w:sz w:val="24"/>
+          <w:szCs w:val="24"/>
+        </w:rPr>
+      </w:pPr>
+    </w:p>
+    <w:p>
+      <w:pPr>
+        <w:pStyle w:val="ListParagraph"/>
+        <w:ind w:left="1350"/>
+        <w:rPr>
+          <w:rFonts w:ascii="Arial" w:hAnsi="Arial" w:cs="Arial"/>
+          <w:sz w:val="24"/>
+          <w:szCs w:val="24"/>
+        </w:rPr>
+      </w:pPr>
+    </w:p>
+    <w:p>
+      <w:pPr>
+        <w:pStyle w:val="ListParagraph"/>
+        <w:numPr>
+          <w:ilvl w:val="0"/>
+          <w:numId w:val="5"/>
+        </w:numPr>
+        <w:rPr>
+          <w:rFonts w:ascii="Arial" w:hAnsi="Arial" w:cs="Arial"/>
+          <w:sz w:val="24"/>
+          <w:szCs w:val="24"/>
+        </w:rPr>
+      </w:pPr>
+      <w:r>
+        <w:rPr>
+          <w:rFonts w:ascii="Arial" w:hAnsi="Arial" w:cs="Arial"/>
+          <w:sz w:val="24"/>
+          <w:szCs w:val="24"/>
+        </w:rPr>
+        <w:t>After the new pod gets done starting up, you should be able to refresh the browser and see data on the web page indicating everything is working.</w:t>
+      </w:r>
+    </w:p>
+    <w:p>
+      <w:pPr>
+        <w:rPr>
+          <w:rFonts w:ascii="Arial" w:hAnsi="Arial" w:cs="Arial"/>
+          <w:sz w:val="24"/>
+          <w:szCs w:val="24"/>
+        </w:rPr>
+      </w:pPr>
+      <w:r>
+        <w:rPr>
+          <w:rFonts w:ascii="Arial" w:hAnsi="Arial" w:cs="Arial"/>
+          <w:noProof/>
           <w:sz w:val="24"/>
           <w:szCs w:val="24"/>
         </w:rPr>
@@ -11241,7 +11779,7 @@
       <w:ptab w:relativeTo="margin" w:alignment="center" w:leader="none"/>
     </w:r>
     <w:r>
-      <w:t>© 2021 Tech Skills Transformations, LLC &amp; Brent Laster</w:t>
+      <w:t>© 2021 Tech Skills Transformations LLC &amp; Brent Laster</w:t>
     </w:r>
   </w:p>
 </w:ftr>

</xml_diff>